<commit_message>
the modify of adminend
</commit_message>
<xml_diff>
--- a/陈丽琴_信计152_201521314214_基于egg.js的约拍微信小程序的设计与实现.docx
+++ b/陈丽琴_信计152_201521314214_基于egg.js的约拍微信小程序的设计与实现.docx
@@ -388,7 +388,15 @@
           <w:rFonts w:hint="eastAsia" w:ascii="宋体" w:hAnsi="宋体"/>
           <w:sz w:val="30"/>
         </w:rPr>
-        <w:t xml:space="preserve">  2018</w:t>
+        <w:t xml:space="preserve">  201</w:t>
+      </w:r>
+      <w:r>
+        <w:rPr>
+          <w:rFonts w:hint="eastAsia" w:ascii="宋体" w:hAnsi="宋体"/>
+          <w:sz w:val="30"/>
+          <w:lang w:val="en-US" w:eastAsia="zh-CN"/>
+        </w:rPr>
+        <w:t>9</w:t>
       </w:r>
       <w:r>
         <w:rPr>
@@ -484,8 +492,280 @@
     </w:p>
     <w:p>
       <w:pPr>
+        <w:ind w:firstLine="883"/>
+        <w:jc w:val="center"/>
+        <w:rPr>
+          <w:b/>
+          <w:sz w:val="44"/>
+          <w:szCs w:val="44"/>
+        </w:rPr>
+      </w:pPr>
+    </w:p>
+    <w:p>
+      <w:pPr>
         <w:ind w:firstLine="0" w:firstLineChars="0"/>
-      </w:pPr>
+        <w:jc w:val="center"/>
+        <w:rPr>
+          <w:b/>
+          <w:sz w:val="44"/>
+          <w:szCs w:val="44"/>
+        </w:rPr>
+      </w:pPr>
+    </w:p>
+    <w:p>
+      <w:pPr>
+        <w:snapToGrid/>
+        <w:spacing w:line="240" w:lineRule="auto"/>
+        <w:ind w:firstLine="0" w:firstLineChars="0"/>
+        <w:jc w:val="center"/>
+        <w:rPr>
+          <w:rFonts w:hint="eastAsia" w:eastAsia="隶书"/>
+          <w:b/>
+          <w:bCs/>
+          <w:sz w:val="44"/>
+          <w:szCs w:val="44"/>
+        </w:rPr>
+      </w:pPr>
+      <w:r>
+        <w:rPr>
+          <w:rFonts w:hint="eastAsia" w:eastAsia="隶书"/>
+          <w:b/>
+          <w:bCs/>
+          <w:sz w:val="44"/>
+          <w:szCs w:val="44"/>
+        </w:rPr>
+        <w:t>Design and implementation of WeChat applet based on egg. Js</w:t>
+      </w:r>
+    </w:p>
+    <w:p>
+      <w:pPr>
+        <w:snapToGrid/>
+        <w:spacing w:line="240" w:lineRule="auto"/>
+        <w:ind w:firstLine="0" w:firstLineChars="0"/>
+        <w:jc w:val="center"/>
+        <w:rPr>
+          <w:rFonts w:hint="eastAsia" w:eastAsia="隶书"/>
+          <w:b w:val="0"/>
+          <w:bCs w:val="0"/>
+          <w:sz w:val="32"/>
+          <w:szCs w:val="32"/>
+          <w:lang w:val="en-US" w:eastAsia="zh-CN"/>
+        </w:rPr>
+      </w:pPr>
+    </w:p>
+    <w:p>
+      <w:pPr>
+        <w:snapToGrid/>
+        <w:spacing w:line="240" w:lineRule="auto"/>
+        <w:ind w:firstLine="0" w:firstLineChars="0"/>
+        <w:jc w:val="center"/>
+        <w:rPr>
+          <w:rFonts w:hint="default" w:eastAsia="隶书"/>
+          <w:b w:val="0"/>
+          <w:bCs w:val="0"/>
+          <w:sz w:val="32"/>
+          <w:szCs w:val="32"/>
+          <w:lang w:val="en-US" w:eastAsia="zh-CN"/>
+        </w:rPr>
+      </w:pPr>
+      <w:r>
+        <w:rPr>
+          <w:rFonts w:hint="eastAsia" w:eastAsia="隶书"/>
+          <w:b w:val="0"/>
+          <w:bCs w:val="0"/>
+          <w:sz w:val="32"/>
+          <w:szCs w:val="32"/>
+          <w:lang w:val="en-US" w:eastAsia="zh-CN"/>
+        </w:rPr>
+        <w:t>Chen Li-Qin</w:t>
+      </w:r>
+    </w:p>
+    <w:p>
+      <w:pPr>
+        <w:snapToGrid/>
+        <w:spacing w:line="240" w:lineRule="auto"/>
+        <w:ind w:firstLine="0" w:firstLineChars="0"/>
+        <w:jc w:val="center"/>
+        <w:rPr>
+          <w:rFonts w:hint="eastAsia" w:eastAsia="隶书"/>
+          <w:b w:val="0"/>
+          <w:bCs w:val="0"/>
+          <w:sz w:val="44"/>
+          <w:szCs w:val="44"/>
+          <w:lang w:val="en-US" w:eastAsia="zh-CN"/>
+        </w:rPr>
+      </w:pPr>
+    </w:p>
+    <w:p>
+      <w:pPr>
+        <w:ind w:firstLine="0" w:firstLineChars="0"/>
+        <w:jc w:val="center"/>
+        <w:rPr>
+          <w:rFonts w:hint="eastAsia" w:ascii="Times New Roman" w:hAnsi="Times New Roman" w:cs="Times New Roman"/>
+          <w:sz w:val="32"/>
+          <w:szCs w:val="32"/>
+        </w:rPr>
+      </w:pPr>
+      <w:r>
+        <w:rPr>
+          <w:rFonts w:hint="eastAsia" w:ascii="Times New Roman" w:hAnsi="Times New Roman" w:cs="Times New Roman"/>
+          <w:sz w:val="32"/>
+          <w:szCs w:val="32"/>
+        </w:rPr>
+        <w:t>College of Computational Science</w:t>
+      </w:r>
+    </w:p>
+    <w:p>
+      <w:pPr>
+        <w:ind w:firstLine="0" w:firstLineChars="0"/>
+        <w:jc w:val="center"/>
+        <w:rPr>
+          <w:rFonts w:hint="eastAsia" w:ascii="Times New Roman" w:hAnsi="Times New Roman" w:cs="Times New Roman"/>
+          <w:sz w:val="32"/>
+          <w:szCs w:val="32"/>
+        </w:rPr>
+      </w:pPr>
+      <w:r>
+        <w:rPr>
+          <w:rFonts w:hint="eastAsia" w:ascii="Times New Roman" w:hAnsi="Times New Roman" w:cs="Times New Roman"/>
+          <w:sz w:val="32"/>
+          <w:szCs w:val="32"/>
+        </w:rPr>
+        <w:t>Zhongkai University of Agriculture and Engineering</w:t>
+      </w:r>
+    </w:p>
+    <w:p>
+      <w:pPr>
+        <w:ind w:firstLine="0" w:firstLineChars="0"/>
+        <w:jc w:val="center"/>
+        <w:rPr>
+          <w:rFonts w:hint="eastAsia" w:ascii="Times New Roman" w:hAnsi="Times New Roman" w:cs="Times New Roman"/>
+          <w:sz w:val="32"/>
+          <w:szCs w:val="32"/>
+        </w:rPr>
+      </w:pPr>
+      <w:r>
+        <w:rPr>
+          <w:rFonts w:hint="eastAsia" w:ascii="Times New Roman" w:hAnsi="Times New Roman" w:cs="Times New Roman"/>
+          <w:sz w:val="32"/>
+          <w:szCs w:val="32"/>
+        </w:rPr>
+        <w:t>Guangzhou,China</w:t>
+      </w:r>
+    </w:p>
+    <w:p>
+      <w:pPr>
+        <w:ind w:firstLine="0" w:firstLineChars="0"/>
+        <w:jc w:val="center"/>
+        <w:rPr>
+          <w:sz w:val="32"/>
+          <w:szCs w:val="32"/>
+        </w:rPr>
+      </w:pPr>
+    </w:p>
+    <w:p>
+      <w:pPr>
+        <w:spacing w:line="300" w:lineRule="exact"/>
+        <w:ind w:left="480" w:firstLine="0" w:firstLineChars="0"/>
+        <w:jc w:val="center"/>
+      </w:pPr>
+    </w:p>
+    <w:p>
+      <w:pPr>
+        <w:spacing w:line="300" w:lineRule="exact"/>
+        <w:ind w:left="480" w:firstLine="0" w:firstLineChars="0"/>
+        <w:jc w:val="center"/>
+      </w:pPr>
+    </w:p>
+    <w:p>
+      <w:pPr>
+        <w:ind w:firstLine="0" w:firstLineChars="0"/>
+        <w:rPr>
+          <w:b/>
+          <w:bCs/>
+          <w:sz w:val="32"/>
+          <w:szCs w:val="32"/>
+        </w:rPr>
+      </w:pPr>
+    </w:p>
+    <w:p>
+      <w:pPr>
+        <w:ind w:firstLine="1280" w:firstLineChars="400"/>
+        <w:rPr>
+          <w:rStyle w:val="90"/>
+          <w:rFonts w:hint="eastAsia" w:cs="Times New Roman"/>
+          <w:b/>
+          <w:bCs/>
+          <w:lang w:val="en-US" w:eastAsia="zh-CN"/>
+        </w:rPr>
+      </w:pPr>
+      <w:r>
+        <w:rPr>
+          <w:b/>
+          <w:bCs/>
+          <w:sz w:val="32"/>
+          <w:szCs w:val="32"/>
+        </w:rPr>
+        <w:t>Supervisor</w:t>
+      </w:r>
+      <w:r>
+        <w:rPr>
+          <w:rFonts w:hint="eastAsia"/>
+          <w:b/>
+          <w:bCs/>
+          <w:sz w:val="32"/>
+          <w:szCs w:val="32"/>
+        </w:rPr>
+        <w:t xml:space="preserve">: </w:t>
+      </w:r>
+      <w:r>
+        <w:rPr>
+          <w:rStyle w:val="90"/>
+          <w:rFonts w:hint="eastAsia" w:cs="Times New Roman"/>
+          <w:b/>
+          <w:bCs/>
+          <w:lang w:val="en-US" w:eastAsia="zh-CN"/>
+        </w:rPr>
+        <w:t xml:space="preserve"> Experimentalist Xiao Aiping</w:t>
+      </w:r>
+    </w:p>
+    <w:p>
+      <w:pPr>
+        <w:snapToGrid/>
+        <w:spacing w:line="240" w:lineRule="auto"/>
+        <w:ind w:firstLine="0" w:firstLineChars="0"/>
+        <w:jc w:val="center"/>
+        <w:rPr>
+          <w:rStyle w:val="90"/>
+          <w:rFonts w:hint="eastAsia" w:cs="Times New Roman"/>
+          <w:b/>
+          <w:bCs/>
+          <w:lang w:val="en-US" w:eastAsia="zh-CN"/>
+        </w:rPr>
+        <w:sectPr>
+          <w:pgSz w:w="11906" w:h="16838"/>
+          <w:pgMar w:top="1361" w:right="1361" w:bottom="1361" w:left="1361" w:header="851" w:footer="794" w:gutter="0"/>
+          <w:pgBorders>
+            <w:top w:val="none" w:sz="0" w:space="0"/>
+            <w:left w:val="none" w:sz="0" w:space="0"/>
+            <w:bottom w:val="none" w:sz="0" w:space="0"/>
+            <w:right w:val="none" w:sz="0" w:space="0"/>
+          </w:pgBorders>
+          <w:pgNumType w:fmt="decimal"/>
+          <w:cols w:space="425" w:num="1"/>
+          <w:docGrid w:type="linesAndChars" w:linePitch="326" w:charSpace="0"/>
+        </w:sectPr>
+      </w:pPr>
+      <w:r>
+        <w:rPr>
+          <w:rStyle w:val="90"/>
+          <w:rFonts w:hint="eastAsia" w:cs="Times New Roman"/>
+          <w:b/>
+          <w:bCs/>
+          <w:lang w:val="en-US" w:eastAsia="zh-CN"/>
+        </w:rPr>
+        <w:t xml:space="preserve">             Senior Engineer Zhang Zehua（Extramural Tutor）</w:t>
+      </w:r>
     </w:p>
     <w:p>
       <w:pPr>
@@ -1181,6 +1461,12 @@
           <w:footerReference r:id="rId7" w:type="even"/>
           <w:pgSz w:w="11906" w:h="16838"/>
           <w:pgMar w:top="1361" w:right="1361" w:bottom="1361" w:left="1361" w:header="851" w:footer="794" w:gutter="0"/>
+          <w:pgBorders>
+            <w:top w:val="none" w:sz="0" w:space="0"/>
+            <w:left w:val="none" w:sz="0" w:space="0"/>
+            <w:bottom w:val="none" w:sz="0" w:space="0"/>
+            <w:right w:val="none" w:sz="0" w:space="0"/>
+          </w:pgBorders>
           <w:cols w:space="425" w:num="1"/>
           <w:docGrid w:type="linesAndChars" w:linePitch="326" w:charSpace="0"/>
         </w:sectPr>
@@ -1194,13 +1480,13 @@
         <w:pStyle w:val="47"/>
         <w:spacing w:after="163" w:afterLines="50"/>
       </w:pPr>
-      <w:bookmarkStart w:id="4" w:name="_Toc356389419"/>
-      <w:bookmarkStart w:id="5" w:name="_Toc352614754"/>
-      <w:bookmarkStart w:id="6" w:name="_Toc353280064"/>
-      <w:bookmarkStart w:id="7" w:name="_Toc355375156"/>
-      <w:bookmarkStart w:id="8" w:name="_Toc354132988"/>
-      <w:bookmarkStart w:id="9" w:name="_Toc356318414"/>
-      <w:bookmarkStart w:id="10" w:name="_Toc356388530"/>
+      <w:bookmarkStart w:id="4" w:name="_Toc356318414"/>
+      <w:bookmarkStart w:id="5" w:name="_Toc356388530"/>
+      <w:bookmarkStart w:id="6" w:name="_Toc354132988"/>
+      <w:bookmarkStart w:id="7" w:name="_Toc356389419"/>
+      <w:bookmarkStart w:id="8" w:name="_Toc355375156"/>
+      <w:bookmarkStart w:id="9" w:name="_Toc353280064"/>
+      <w:bookmarkStart w:id="10" w:name="_Toc352614754"/>
       <w:r>
         <w:rPr>
           <w:rFonts w:hint="eastAsia"/>
@@ -4312,6 +4598,12 @@
           <w:footerReference r:id="rId9" w:type="default"/>
           <w:pgSz w:w="11906" w:h="16838"/>
           <w:pgMar w:top="1361" w:right="1361" w:bottom="1361" w:left="1361" w:header="851" w:footer="794" w:gutter="0"/>
+          <w:pgBorders>
+            <w:top w:val="none" w:sz="0" w:space="0"/>
+            <w:left w:val="none" w:sz="0" w:space="0"/>
+            <w:bottom w:val="none" w:sz="0" w:space="0"/>
+            <w:right w:val="none" w:sz="0" w:space="0"/>
+          </w:pgBorders>
           <w:pgNumType w:fmt="upperRoman" w:start="1"/>
           <w:cols w:space="425" w:num="1"/>
           <w:docGrid w:type="linesAndChars" w:linePitch="326" w:charSpace="0"/>
@@ -4329,8 +4621,8 @@
         <w:pStyle w:val="2"/>
         <w:ind w:left="0"/>
       </w:pPr>
-      <w:bookmarkStart w:id="11" w:name="_Toc356389420"/>
-      <w:bookmarkStart w:id="12" w:name="_Toc353280065"/>
+      <w:bookmarkStart w:id="11" w:name="_Toc353280065"/>
+      <w:bookmarkStart w:id="12" w:name="_Toc356389420"/>
       <w:bookmarkStart w:id="13" w:name="_Toc352614755"/>
       <w:r>
         <w:rPr>
@@ -4400,7 +4692,74 @@
           <w:rFonts w:hint="eastAsia"/>
           <w:lang w:val="en-US" w:eastAsia="zh-CN"/>
         </w:rPr>
-        <w:t>据相关调查显示，比起传统影楼虚假的背景、千篇一律的拍摄设定、流程，越来越多的人更喜欢自己挑选服装、地点来记录自己生活的美好瞬间。然而，去影楼拍照不仅费时费力、价格昂贵，拍摄出来的成品可能还不能达到人们想要的效果；而且随着智能时代的带来，人手一部智能手机几乎已经当下社会的一个常态，拍照功能更是每部智能手机的基础功能，人们可以轻松的留下美丽瞬间，越来越多的拍摄爱好者涌现出来，这些摄影爱好者在练习过程中，摄风景可以随地取景，如果想要练习人像拍摄，往往没有合适的恰机，当把自己身边的亲朋好友都拍了一遍之后，想继续晋升，去专业摄影机构培训还是自己请专业模特？这其中的开销往往都会让人考量三分。但是生活中是否又有很多人需要这样不算专业但又强过一般手机拍摄的摄影师的帮助呢？可以发现不管是普通人出行旅游，或是高校青年写真，及大学毕业照，或者是同学聚会甚至是婚礼或者企业公司会议纪录……，其实都有着巨大的潜在需求。</w:t>
+        <w:t>据相关调查显示，比起传统影楼虚假的背景、千篇一律的拍摄设定、流程，越来越多的人更喜欢自己挑选服装、地点来记录自己生活的美好瞬间</w:t>
+      </w:r>
+      <w:r>
+        <w:rPr>
+          <w:rFonts w:hint="eastAsia"/>
+          <w:vertAlign w:val="superscript"/>
+        </w:rPr>
+        <w:t>[</w:t>
+      </w:r>
+      <w:r>
+        <w:rPr>
+          <w:rFonts w:hint="eastAsia"/>
+          <w:vertAlign w:val="superscript"/>
+          <w:lang w:val="en-US" w:eastAsia="zh-CN"/>
+        </w:rPr>
+        <w:t>1</w:t>
+      </w:r>
+      <w:r>
+        <w:rPr>
+          <w:rFonts w:hint="eastAsia"/>
+          <w:vertAlign w:val="superscript"/>
+        </w:rPr>
+        <w:t>]</w:t>
+      </w:r>
+      <w:r>
+        <w:rPr>
+          <w:rFonts w:hint="eastAsia"/>
+          <w:lang w:val="en-US" w:eastAsia="zh-CN"/>
+        </w:rPr>
+        <w:t>。然而，去影楼拍照不仅费时费力、价格昂贵，拍摄出来的成品可能还不能达到人们想要的效果；而且随着智能时代的带来，人手一部智能手机几乎已经当下社会的一个常态，拍照功能更是每部智能手机的基础功能，人们可以轻松的留下美丽瞬间，越来越多的拍摄爱好者涌现出来，这些摄影爱好者在练习过程中，摄风景可以随地取景，如果想要练习人像拍摄，往往没有合适的恰机，当把自己身边的亲朋好友都拍了一遍之后，想继续晋升，去专业摄影机构培训还是自己请专业模特？这其中的开</w:t>
+      </w:r>
+      <w:bookmarkStart w:id="121" w:name="_GoBack"/>
+      <w:bookmarkEnd w:id="121"/>
+      <w:r>
+        <w:rPr>
+          <w:rFonts w:hint="eastAsia"/>
+          <w:lang w:val="en-US" w:eastAsia="zh-CN"/>
+        </w:rPr>
+        <w:t>销往往都会让人考量三分。但是生活中是否又有很多人需要这样不算专业但又强过一般手机拍摄的摄影师的帮助呢？可以发现不管是普通人出行旅游，或是高校青年写真，及大学毕业照，或者是同学聚会甚至是婚礼或者企业公司会议纪录……，其实都有着巨大的潜在需求，Kodak美照约拍摄影服务平台的的发展现状正是约拍行业发展潜力的与广阔前景的最好证明</w:t>
+      </w:r>
+      <w:r>
+        <w:rPr>
+          <w:rFonts w:hint="eastAsia"/>
+          <w:vertAlign w:val="superscript"/>
+        </w:rPr>
+        <w:t>[</w:t>
+      </w:r>
+      <w:r>
+        <w:rPr>
+          <w:rFonts w:hint="eastAsia"/>
+          <w:vertAlign w:val="superscript"/>
+          <w:lang w:val="en-US" w:eastAsia="zh-CN"/>
+        </w:rPr>
+        <w:t>2</w:t>
+      </w:r>
+      <w:r>
+        <w:rPr>
+          <w:rFonts w:hint="eastAsia"/>
+          <w:vertAlign w:val="superscript"/>
+        </w:rPr>
+        <w:t>]</w:t>
+      </w:r>
+      <w:r>
+        <w:rPr>
+          <w:rFonts w:hint="eastAsia"/>
+          <w:lang w:val="en-US" w:eastAsia="zh-CN"/>
+        </w:rPr>
+        <w:t>。</w:t>
       </w:r>
     </w:p>
     <w:p>
@@ -4425,7 +4784,40 @@
           <w:szCs w:val="24"/>
           <w:lang w:val="en-US" w:eastAsia="zh-CN"/>
         </w:rPr>
-        <w:t>因此，“互联网 + 约拍”将产生新的产业发展机遇，设一个将摄影师与有摄影需求的顾客连接起来的平台是大势所趋。约拍将消费者的需求与摄影师的拍摄服务通过第三方平台进行衔接，消费者提供更自由、更有针对性的拍摄服务，实现了摄影服务的在线共享。</w:t>
+        <w:t>因此，“互联网 + 约拍”将产生新的产业发展机遇，设一个将摄影师与有摄影需求的顾客连接起来的平台是大势所趋。约拍将消费者的需求与摄影师的拍摄服务通过第三方平台进行衔接，消费者提供更自由、更有针对性的拍摄服务，实现了摄影服务的在线共享</w:t>
+      </w:r>
+      <w:r>
+        <w:rPr>
+          <w:rFonts w:hint="eastAsia"/>
+          <w:vertAlign w:val="superscript"/>
+        </w:rPr>
+        <w:t>[</w:t>
+      </w:r>
+      <w:r>
+        <w:rPr>
+          <w:rFonts w:hint="eastAsia"/>
+          <w:vertAlign w:val="superscript"/>
+          <w:lang w:val="en-US" w:eastAsia="zh-CN"/>
+        </w:rPr>
+        <w:t>3</w:t>
+      </w:r>
+      <w:r>
+        <w:rPr>
+          <w:rFonts w:hint="eastAsia"/>
+          <w:vertAlign w:val="superscript"/>
+        </w:rPr>
+        <w:t>]</w:t>
+      </w:r>
+      <w:r>
+        <w:rPr>
+          <w:rFonts w:hint="eastAsia" w:eastAsia="宋体"/>
+          <w:color w:val="auto"/>
+          <w:position w:val="0"/>
+          <w:sz w:val="24"/>
+          <w:szCs w:val="24"/>
+          <w:lang w:val="en-US" w:eastAsia="zh-CN"/>
+        </w:rPr>
+        <w:t>。</w:t>
       </w:r>
     </w:p>
     <w:p>
@@ -4473,18 +4865,29 @@
           <w:szCs w:val="24"/>
           <w:lang w:val="en-US" w:eastAsia="zh-CN"/>
         </w:rPr>
-        <w:t>小程序来满足当下的约拍需求，这个平台的前端界面将使用微信小程序语言实现，因为微信小程序有海量的用户基础，轻量、易安装，适应方便；而后端实现将使用egg.js技术实现。</w:t>
-      </w:r>
-      <w:r>
-        <w:rPr>
-          <w:rFonts w:hint="eastAsia"/>
-          <w:color w:val="auto"/>
-          <w:position w:val="0"/>
-          <w:sz w:val="24"/>
-          <w:szCs w:val="24"/>
-          <w:lang w:val="en-US" w:eastAsia="zh-CN"/>
-        </w:rPr>
-        <w:t>MySQL数据库存储本平台的所有数据。</w:t>
+        <w:t>小程序来满足当下的约拍需求，这个平台的前端界面将使用微信小程序语言实现，因为微信小程序有海量的用户基础，轻量、易安装，适应方便</w:t>
+      </w:r>
+      <w:r>
+        <w:rPr>
+          <w:rFonts w:hint="eastAsia"/>
+          <w:vertAlign w:val="superscript"/>
+        </w:rPr>
+        <w:t>[</w:t>
+      </w:r>
+      <w:r>
+        <w:rPr>
+          <w:rFonts w:hint="eastAsia"/>
+          <w:vertAlign w:val="superscript"/>
+          <w:lang w:val="en-US" w:eastAsia="zh-CN"/>
+        </w:rPr>
+        <w:t>4</w:t>
+      </w:r>
+      <w:r>
+        <w:rPr>
+          <w:rFonts w:hint="eastAsia"/>
+          <w:vertAlign w:val="superscript"/>
+        </w:rPr>
+        <w:t>]</w:t>
       </w:r>
       <w:r>
         <w:rPr>
@@ -4495,7 +4898,7 @@
           <w:szCs w:val="24"/>
           <w:lang w:val="en-US" w:eastAsia="zh-CN"/>
         </w:rPr>
-        <w:t>在这个小程序上，</w:t>
+        <w:t>；而后端实现将使用egg.js技术实现。</w:t>
       </w:r>
       <w:r>
         <w:rPr>
@@ -4506,7 +4909,7 @@
           <w:szCs w:val="24"/>
           <w:lang w:val="en-US" w:eastAsia="zh-CN"/>
         </w:rPr>
-        <w:t>，</w:t>
+        <w:t>MySQL数据库存储本平台的所有数据。</w:t>
       </w:r>
       <w:r>
         <w:rPr>
@@ -4517,7 +4920,7 @@
           <w:szCs w:val="24"/>
           <w:lang w:val="en-US" w:eastAsia="zh-CN"/>
         </w:rPr>
-        <w:t>让有摄影需求的人不需要再支付高昂的费用给影楼或第三方平台，能够直接在平台上找到自己满意的摄影师，满足各种多样的拍摄需求；而摄影师也不需要再依靠中介机构，可以得到更多的约拍机会，赚钱的同时锻炼技术；在这个平台上你可以摄影师也可以是拍摄者，你可以在平台上通过发布作品来展现自己，你也可以在讨论区发帖进行专业讨论，提高拍摄技术的同时，可以可以找到一群志同道合的好友</w:t>
+        <w:t>在这个小程序上</w:t>
       </w:r>
       <w:r>
         <w:rPr>
@@ -4539,6 +4942,72 @@
           <w:szCs w:val="24"/>
           <w:lang w:val="en-US" w:eastAsia="zh-CN"/>
         </w:rPr>
+        <w:t>让有摄影需求的人不需要再支付高昂的费用给影楼或第三方平台，能够直接在平台上找到自己满意的摄影师，满足各种多样的拍摄需求；而摄影师也不需要再依靠中介机构，可以得到更多的约拍机会，赚钱的同时锻炼技术</w:t>
+      </w:r>
+      <w:r>
+        <w:rPr>
+          <w:rFonts w:hint="eastAsia"/>
+          <w:vertAlign w:val="superscript"/>
+        </w:rPr>
+        <w:t>[</w:t>
+      </w:r>
+      <w:r>
+        <w:rPr>
+          <w:rFonts w:hint="eastAsia"/>
+          <w:vertAlign w:val="superscript"/>
+          <w:lang w:val="en-US" w:eastAsia="zh-CN"/>
+        </w:rPr>
+        <w:t>5</w:t>
+      </w:r>
+      <w:r>
+        <w:rPr>
+          <w:rFonts w:hint="eastAsia"/>
+          <w:vertAlign w:val="superscript"/>
+        </w:rPr>
+        <w:t>]</w:t>
+      </w:r>
+      <w:r>
+        <w:rPr>
+          <w:rFonts w:hint="eastAsia"/>
+          <w:color w:val="auto"/>
+          <w:position w:val="0"/>
+          <w:sz w:val="24"/>
+          <w:szCs w:val="24"/>
+          <w:lang w:val="en-US" w:eastAsia="zh-CN"/>
+        </w:rPr>
+        <w:t>。</w:t>
+      </w:r>
+      <w:r>
+        <w:rPr>
+          <w:rFonts w:hint="eastAsia" w:eastAsia="宋体"/>
+          <w:color w:val="auto"/>
+          <w:position w:val="0"/>
+          <w:sz w:val="24"/>
+          <w:szCs w:val="24"/>
+          <w:lang w:val="en-US" w:eastAsia="zh-CN"/>
+        </w:rPr>
+        <w:t>在这个平台上你可以摄影师也可以是拍摄者，你可以在平台上通过发布作品来展现自己，你也可以在讨论区发帖进行专业讨论，提高拍摄技术的同时，可以可以找到一群志同道合的好友</w:t>
+      </w:r>
+      <w:r>
+        <w:rPr>
+          <w:rFonts w:hint="eastAsia"/>
+          <w:color w:val="auto"/>
+          <w:position w:val="0"/>
+          <w:sz w:val="24"/>
+          <w:szCs w:val="24"/>
+          <w:lang w:val="en-US" w:eastAsia="zh-CN"/>
+        </w:rPr>
+        <w:t>，</w:t>
+      </w:r>
+      <w:r>
+        <w:rPr>
+          <w:rFonts w:hint="eastAsia" w:eastAsia="宋体"/>
+          <w:color w:val="auto"/>
+          <w:position w:val="0"/>
+          <w:sz w:val="24"/>
+          <w:szCs w:val="24"/>
+          <w:lang w:val="en-US" w:eastAsia="zh-CN"/>
+        </w:rPr>
         <w:t>而平台以第三方的身份提供模特和摄影师的信息，使得摄影约拍走向大众化、公开化。</w:t>
       </w:r>
     </w:p>
@@ -4575,7 +5044,97 @@
           <w:rFonts w:hint="eastAsia" w:ascii="宋体"/>
           <w:szCs w:val="24"/>
         </w:rPr>
-        <w:t>虽然约拍行业刚刚发展起来，且其发展还很不成熟，其是我们目前所倡导的 O2O 约拍模式，较新颖，们对其的了解也是少之又少，是这并不能成为约拍行业发展的一个困难，而是一个积极的挑战。目前与约拍相关的互联网产品，如网站、app、小程序，这些产品的开发还处于萌芽发展期，产品质量良莠不齐。</w:t>
+        <w:t>“互联网 + 摄影”的商业模式将分散的摄影资源整合，消费者提供一个更完善的服务平台，顾客从线上引流到线下，</w:t>
+      </w:r>
+      <w:r>
+        <w:rPr>
+          <w:rFonts w:hint="eastAsia" w:ascii="宋体"/>
+          <w:szCs w:val="24"/>
+          <w:lang w:val="en-US" w:eastAsia="zh-CN"/>
+        </w:rPr>
+        <w:t>这</w:t>
+      </w:r>
+      <w:r>
+        <w:rPr>
+          <w:rFonts w:hint="eastAsia" w:ascii="宋体"/>
+          <w:szCs w:val="24"/>
+        </w:rPr>
+        <w:t>样的商业模式近年来在我国急剧兴盛，“互联网 + 摄影”的产业模式日渐成熟</w:t>
+      </w:r>
+      <w:r>
+        <w:rPr>
+          <w:rFonts w:hint="eastAsia"/>
+          <w:vertAlign w:val="superscript"/>
+        </w:rPr>
+        <w:t>[</w:t>
+      </w:r>
+      <w:r>
+        <w:rPr>
+          <w:rFonts w:hint="eastAsia"/>
+          <w:vertAlign w:val="superscript"/>
+          <w:lang w:val="en-US" w:eastAsia="zh-CN"/>
+        </w:rPr>
+        <w:t>6</w:t>
+      </w:r>
+      <w:r>
+        <w:rPr>
+          <w:rFonts w:hint="eastAsia"/>
+          <w:vertAlign w:val="superscript"/>
+        </w:rPr>
+        <w:t>]</w:t>
+      </w:r>
+      <w:r>
+        <w:rPr>
+          <w:rFonts w:hint="eastAsia" w:ascii="宋体"/>
+          <w:szCs w:val="24"/>
+          <w:lang w:eastAsia="zh-CN"/>
+        </w:rPr>
+        <w:t>。</w:t>
+      </w:r>
+      <w:r>
+        <w:rPr>
+          <w:rFonts w:hint="eastAsia" w:ascii="宋体"/>
+          <w:szCs w:val="24"/>
+          <w:lang w:val="en-US" w:eastAsia="zh-CN"/>
+        </w:rPr>
+        <w:t>尤</w:t>
+      </w:r>
+      <w:r>
+        <w:rPr>
+          <w:rFonts w:hint="eastAsia" w:ascii="宋体"/>
+          <w:szCs w:val="24"/>
+        </w:rPr>
+        <w:t>其是我们目前所倡导的 O2O 约拍模式，较新颖，</w:t>
+      </w:r>
+      <w:r>
+        <w:rPr>
+          <w:rFonts w:hint="eastAsia" w:ascii="宋体"/>
+          <w:szCs w:val="24"/>
+          <w:lang w:val="en-US" w:eastAsia="zh-CN"/>
+        </w:rPr>
+        <w:t>人</w:t>
+      </w:r>
+      <w:r>
+        <w:rPr>
+          <w:rFonts w:hint="eastAsia" w:ascii="宋体"/>
+          <w:szCs w:val="24"/>
+        </w:rPr>
+        <w:t>们对其的了解</w:t>
+      </w:r>
+      <w:r>
+        <w:rPr>
+          <w:rFonts w:hint="eastAsia" w:ascii="宋体"/>
+          <w:szCs w:val="24"/>
+          <w:lang w:val="en-US" w:eastAsia="zh-CN"/>
+        </w:rPr>
+        <w:t>日渐熟悉</w:t>
+      </w:r>
+      <w:r>
+        <w:rPr>
+          <w:rFonts w:hint="eastAsia" w:ascii="宋体"/>
+          <w:szCs w:val="24"/>
+        </w:rPr>
+        <w:t>，目前与约拍相关的互联网产品，如网站、app、小程序，这些产品的开发还处于萌芽发展期，产品质量良莠不齐。</w:t>
       </w:r>
     </w:p>
     <w:p>
@@ -4617,16 +5176,143 @@
         <w:ind w:firstLine="480"/>
         <w:outlineLvl w:val="9"/>
         <w:rPr>
-          <w:rFonts w:ascii="宋体"/>
-          <w:szCs w:val="24"/>
-        </w:rPr>
-      </w:pPr>
-      <w:r>
-        <w:rPr>
           <w:rFonts w:hint="eastAsia" w:ascii="宋体"/>
           <w:szCs w:val="24"/>
         </w:rPr>
-        <w:t>经过研究发现，事实上，平台将很多专业的摄影师进行包装宣传之后，影师与客户之间不可避免地产生了一定的距离感，如果没有办法实现摄影师与被拍摄者之间的有效交流，会很大程度上影响其经营绩效。</w:t>
+      </w:pPr>
+      <w:r>
+        <w:rPr>
+          <w:rFonts w:hint="eastAsia" w:ascii="宋体"/>
+          <w:szCs w:val="24"/>
+        </w:rPr>
+        <w:t>经过研究发现，事实上，平台将很多专业的摄影师进行包装宣传之后，影师与客户之间不可避免地产生了一定的距离感，如果没有办法实现摄影师与被拍摄者之间的有效交流，会很大程度上影响其经营绩效</w:t>
+      </w:r>
+      <w:r>
+        <w:rPr>
+          <w:rFonts w:hint="eastAsia"/>
+          <w:vertAlign w:val="superscript"/>
+        </w:rPr>
+        <w:t>[</w:t>
+      </w:r>
+      <w:r>
+        <w:rPr>
+          <w:rFonts w:hint="eastAsia"/>
+          <w:vertAlign w:val="superscript"/>
+          <w:lang w:val="en-US" w:eastAsia="zh-CN"/>
+        </w:rPr>
+        <w:t>7</w:t>
+      </w:r>
+      <w:r>
+        <w:rPr>
+          <w:rFonts w:hint="eastAsia"/>
+          <w:vertAlign w:val="superscript"/>
+        </w:rPr>
+        <w:t>]</w:t>
+      </w:r>
+      <w:r>
+        <w:rPr>
+          <w:rFonts w:hint="eastAsia" w:ascii="宋体"/>
+          <w:szCs w:val="24"/>
+        </w:rPr>
+        <w:t>。</w:t>
+      </w:r>
+    </w:p>
+    <w:p>
+      <w:pPr>
+        <w:ind w:firstLine="480"/>
+        <w:outlineLvl w:val="9"/>
+        <w:rPr>
+          <w:rFonts w:hint="eastAsia" w:ascii="宋体"/>
+          <w:szCs w:val="24"/>
+          <w:lang w:val="en-US" w:eastAsia="zh-CN"/>
+        </w:rPr>
+      </w:pPr>
+      <w:r>
+        <w:rPr>
+          <w:rFonts w:hint="eastAsia" w:ascii="宋体"/>
+          <w:szCs w:val="24"/>
+          <w:lang w:val="en-US" w:eastAsia="zh-CN"/>
+        </w:rPr>
+        <w:t>同时，目前的约拍市场缺乏完善的权益保障体系，约拍的价格和服务内容等都不透明，这样容易导致各种纠纷，因此本平台的约拍信息将是价格透明，服务内容公开化，在约拍信息中已经明确，如果出现内容或价格不实的现象，客户可以在平台进行投诉，让平台介入调解纠纷，另外，本平台设计概念定位为，线上了解咨询，线下交易</w:t>
+      </w:r>
+      <w:r>
+        <w:rPr>
+          <w:rFonts w:hint="eastAsia"/>
+          <w:vertAlign w:val="superscript"/>
+        </w:rPr>
+        <w:t>[</w:t>
+      </w:r>
+      <w:r>
+        <w:rPr>
+          <w:rFonts w:hint="eastAsia"/>
+          <w:vertAlign w:val="superscript"/>
+          <w:lang w:val="en-US" w:eastAsia="zh-CN"/>
+        </w:rPr>
+        <w:t>8</w:t>
+      </w:r>
+      <w:r>
+        <w:rPr>
+          <w:rFonts w:hint="eastAsia"/>
+          <w:vertAlign w:val="superscript"/>
+        </w:rPr>
+        <w:t>]</w:t>
+      </w:r>
+      <w:r>
+        <w:rPr>
+          <w:rFonts w:hint="eastAsia" w:ascii="宋体"/>
+          <w:szCs w:val="24"/>
+          <w:lang w:val="en-US" w:eastAsia="zh-CN"/>
+        </w:rPr>
+        <w:t>。</w:t>
+      </w:r>
+    </w:p>
+    <w:p>
+      <w:pPr>
+        <w:ind w:firstLine="480"/>
+        <w:outlineLvl w:val="9"/>
+        <w:rPr>
+          <w:rFonts w:hint="default" w:ascii="宋体"/>
+          <w:szCs w:val="24"/>
+          <w:lang w:val="en-US" w:eastAsia="zh-CN"/>
+        </w:rPr>
+      </w:pPr>
+      <w:r>
+        <w:rPr>
+          <w:rFonts w:hint="eastAsia" w:ascii="宋体"/>
+          <w:szCs w:val="24"/>
+          <w:lang w:val="en-US" w:eastAsia="zh-CN"/>
+        </w:rPr>
+        <w:t>此外，约拍平台最突出的一个问题就是如何保证用户身份的真实性，和约拍过程中自身的安全。本小程序为了改善这一现象，将会让用户通过实名认证为用户加上明显的认证标识，以提高约拍信息的可信度</w:t>
+      </w:r>
+      <w:r>
+        <w:rPr>
+          <w:rFonts w:hint="eastAsia"/>
+          <w:vertAlign w:val="superscript"/>
+        </w:rPr>
+        <w:t>[</w:t>
+      </w:r>
+      <w:r>
+        <w:rPr>
+          <w:rFonts w:hint="eastAsia"/>
+          <w:vertAlign w:val="superscript"/>
+          <w:lang w:val="en-US" w:eastAsia="zh-CN"/>
+        </w:rPr>
+        <w:t>9</w:t>
+      </w:r>
+      <w:r>
+        <w:rPr>
+          <w:rFonts w:hint="eastAsia"/>
+          <w:vertAlign w:val="superscript"/>
+        </w:rPr>
+        <w:t>]</w:t>
+      </w:r>
+      <w:r>
+        <w:rPr>
+          <w:rFonts w:hint="eastAsia" w:ascii="宋体"/>
+          <w:szCs w:val="24"/>
+          <w:lang w:val="en-US" w:eastAsia="zh-CN"/>
+        </w:rPr>
+        <w:t>。</w:t>
       </w:r>
     </w:p>
     <w:p>
@@ -5709,7 +6395,7 @@
           <w:lang w:val="en-US" w:eastAsia="zh-CN"/>
         </w:rPr>
         <w:object>
-          <v:shape id="_x0000_i1025" o:spt="75" alt="" type="#_x0000_t75" style="height:226.25pt;width:398.65pt;" o:ole="t" filled="f" o:preferrelative="t" stroked="f" coordsize="21600,21600">
+          <v:shape id="_x0000_i1025" o:spt="75" type="#_x0000_t75" style="height:226.25pt;width:398.65pt;" o:ole="t" filled="f" o:preferrelative="t" stroked="f" coordsize="21600,21600">
             <v:path/>
             <v:fill on="f" focussize="0,0"/>
             <v:stroke on="f"/>
@@ -6101,7 +6787,7 @@
       </w:pPr>
       <w:r>
         <w:object>
-          <v:shape id="_x0000_i1026" o:spt="75" alt="" type="#_x0000_t75" style="height:230.05pt;width:459.1pt;" o:ole="t" filled="f" o:preferrelative="t" stroked="f" coordsize="21600,21600">
+          <v:shape id="_x0000_i1026" o:spt="75" type="#_x0000_t75" style="height:230.05pt;width:459.1pt;" o:ole="t" filled="f" o:preferrelative="t" stroked="f" coordsize="21600,21600">
             <v:path/>
             <v:fill on="f" focussize="0,0"/>
             <v:stroke on="f"/>
@@ -7246,7 +7932,7 @@
       </w:pPr>
       <w:r>
         <w:object>
-          <v:shape id="_x0000_i1027" o:spt="75" alt="" type="#_x0000_t75" style="height:270.35pt;width:396.5pt;" o:ole="t" filled="f" o:preferrelative="t" stroked="f" coordsize="21600,21600">
+          <v:shape id="_x0000_i1027" o:spt="75" type="#_x0000_t75" style="height:270.35pt;width:396.5pt;" o:ole="t" filled="f" o:preferrelative="t" stroked="f" coordsize="21600,21600">
             <v:path/>
             <v:fill on="f" focussize="0,0"/>
             <v:stroke on="f"/>
@@ -7393,7 +8079,7 @@
       </w:pPr>
       <w:r>
         <w:object>
-          <v:shape id="_x0000_i1104" o:spt="75" type="#_x0000_t75" style="height:256.4pt;width:377.55pt;" o:ole="t" filled="f" o:preferrelative="t" stroked="f" coordsize="21600,21600">
+          <v:shape id="_x0000_i1028" o:spt="75" type="#_x0000_t75" style="height:256.4pt;width:377.55pt;" o:ole="t" filled="f" o:preferrelative="t" stroked="f" coordsize="21600,21600">
             <v:path/>
             <v:fill on="f" focussize="0,0"/>
             <v:stroke on="f"/>
@@ -7402,7 +8088,7 @@
             <w10:wrap type="none"/>
             <w10:anchorlock/>
           </v:shape>
-          <o:OLEObject Type="Embed" ProgID="Visio.Drawing.15" ShapeID="_x0000_i1104" DrawAspect="Content" ObjectID="_1468075728" r:id="rId19">
+          <o:OLEObject Type="Embed" ProgID="Visio.Drawing.15" ShapeID="_x0000_i1028" DrawAspect="Content" ObjectID="_1468075728" r:id="rId19">
             <o:LockedField>false</o:LockedField>
           </o:OLEObject>
         </w:object>
@@ -7531,7 +8217,7 @@
           <w:lang w:val="en-US" w:eastAsia="zh-CN"/>
         </w:rPr>
         <w:object>
-          <v:shape id="_x0000_i1029" o:spt="75" alt="" type="#_x0000_t75" style="height:218.05pt;width:355.1pt;" o:ole="t" filled="f" o:preferrelative="t" stroked="f" coordsize="21600,21600">
+          <v:shape id="_x0000_i1029" o:spt="75" type="#_x0000_t75" style="height:218.05pt;width:355.1pt;" o:ole="t" filled="f" o:preferrelative="t" stroked="f" coordsize="21600,21600">
             <v:path/>
             <v:fill on="f" focussize="0,0"/>
             <v:stroke on="f"/>
@@ -7704,7 +8390,7 @@
           <w:lang w:val="en-US" w:eastAsia="zh-CN" w:bidi="ar-SA"/>
         </w:rPr>
         <w:object>
-          <v:shape id="_x0000_i1030" o:spt="75" alt="" type="#_x0000_t75" style="height:136.85pt;width:305.15pt;" o:ole="t" filled="f" o:preferrelative="t" stroked="f" coordsize="21600,21600">
+          <v:shape id="_x0000_i1030" o:spt="75" type="#_x0000_t75" style="height:136.85pt;width:305.15pt;" o:ole="t" filled="f" o:preferrelative="t" stroked="f" coordsize="21600,21600">
             <v:path/>
             <v:fill on="f" focussize="0,0"/>
             <v:stroke on="f"/>
@@ -7866,7 +8552,7 @@
           <w:rFonts w:hint="eastAsia"/>
         </w:rPr>
         <w:object>
-          <v:shape id="_x0000_i1031" o:spt="75" alt="" type="#_x0000_t75" style="height:214.25pt;width:382.15pt;" o:ole="t" filled="f" o:preferrelative="t" stroked="f" coordsize="21600,21600">
+          <v:shape id="_x0000_i1031" o:spt="75" type="#_x0000_t75" style="height:214.25pt;width:382.15pt;" o:ole="t" filled="f" o:preferrelative="t" stroked="f" coordsize="21600,21600">
             <v:path/>
             <v:fill on="f" focussize="0,0"/>
             <v:stroke on="f"/>
@@ -8025,7 +8711,7 @@
           <w:lang w:val="en-US" w:eastAsia="zh-CN" w:bidi="ar-SA"/>
         </w:rPr>
         <w:object>
-          <v:shape id="_x0000_i1032" o:spt="75" alt="" type="#_x0000_t75" style="height:210.6pt;width:407.6pt;" o:ole="t" filled="f" o:preferrelative="t" stroked="f" coordsize="21600,21600">
+          <v:shape id="_x0000_i1032" o:spt="75" type="#_x0000_t75" style="height:210.6pt;width:407.6pt;" o:ole="t" filled="f" o:preferrelative="t" stroked="f" coordsize="21600,21600">
             <v:path/>
             <v:fill on="f" focussize="0,0"/>
             <v:stroke on="f"/>
@@ -8195,7 +8881,7 @@
           <w:lang w:val="en-US" w:eastAsia="zh-CN" w:bidi="ar-SA"/>
         </w:rPr>
         <w:object>
-          <v:shape id="_x0000_i1033" o:spt="75" alt="" type="#_x0000_t75" style="height:233.35pt;width:311.3pt;" o:ole="t" filled="f" o:preferrelative="t" stroked="f" coordsize="21600,21600">
+          <v:shape id="_x0000_i1033" o:spt="75" type="#_x0000_t75" style="height:233.35pt;width:311.3pt;" o:ole="t" filled="f" o:preferrelative="t" stroked="f" coordsize="21600,21600">
             <v:path/>
             <v:fill on="f" focussize="0,0"/>
             <v:stroke on="f"/>
@@ -8357,7 +9043,7 @@
           <w:lang w:val="en-US" w:eastAsia="zh-CN" w:bidi="ar-SA"/>
         </w:rPr>
         <w:object>
-          <v:shape id="_x0000_i1034" o:spt="75" alt="" type="#_x0000_t75" style="height:132.95pt;width:311.85pt;" o:ole="t" filled="f" o:preferrelative="t" stroked="f" coordsize="21600,21600">
+          <v:shape id="_x0000_i1034" o:spt="75" type="#_x0000_t75" style="height:132.95pt;width:311.85pt;" o:ole="t" filled="f" o:preferrelative="t" stroked="f" coordsize="21600,21600">
             <v:path/>
             <v:fill on="f" focussize="0,0"/>
             <v:stroke on="f"/>
@@ -8518,7 +9204,7 @@
           <w:lang w:val="en-US" w:eastAsia="zh-CN" w:bidi="ar-SA"/>
         </w:rPr>
         <w:object>
-          <v:shape id="_x0000_i1035" o:spt="75" alt="" type="#_x0000_t75" style="height:138.15pt;width:275.7pt;" o:ole="t" filled="f" o:preferrelative="t" stroked="f" coordsize="21600,21600">
+          <v:shape id="_x0000_i1035" o:spt="75" type="#_x0000_t75" style="height:138.15pt;width:275.7pt;" o:ole="t" filled="f" o:preferrelative="t" stroked="f" coordsize="21600,21600">
             <v:path/>
             <v:fill on="f" focussize="0,0"/>
             <v:stroke on="f"/>
@@ -8688,7 +9374,7 @@
           <w:lang w:val="en-US" w:eastAsia="zh-CN" w:bidi="ar-SA"/>
         </w:rPr>
         <w:object>
-          <v:shape id="_x0000_i1036" o:spt="75" alt="" type="#_x0000_t75" style="height:118.7pt;width:308.8pt;" o:ole="t" filled="f" o:preferrelative="t" stroked="f" coordsize="21600,21600">
+          <v:shape id="_x0000_i1036" o:spt="75" type="#_x0000_t75" style="height:118.7pt;width:308.8pt;" o:ole="t" filled="f" o:preferrelative="t" stroked="f" coordsize="21600,21600">
             <v:path/>
             <v:fill on="f" focussize="0,0"/>
             <v:stroke on="f"/>
@@ -9112,6 +9798,7 @@
           </w:tblCellMar>
         </w:tblPrEx>
         <w:trPr>
+          <w:trHeight w:val="0" w:hRule="atLeast"/>
           <w:jc w:val="center"/>
         </w:trPr>
         <w:tc>
@@ -9119,8 +9806,9 @@
             <w:tcW w:w="2607" w:type="dxa"/>
             <w:tcBorders>
               <w:top w:val="nil"/>
-              <w:bottom w:val="nil"/>
-            </w:tcBorders>
+              <w:bottom w:val="single" w:color="auto" w:sz="12" w:space="0"/>
+            </w:tcBorders>
+            <w:vAlign w:val="top"/>
           </w:tcPr>
           <w:p>
             <w:pPr>
@@ -9146,8 +9834,9 @@
             <w:tcW w:w="3174" w:type="dxa"/>
             <w:tcBorders>
               <w:top w:val="nil"/>
-              <w:bottom w:val="nil"/>
-            </w:tcBorders>
+              <w:bottom w:val="single" w:color="auto" w:sz="12" w:space="0"/>
+            </w:tcBorders>
+            <w:vAlign w:val="top"/>
           </w:tcPr>
           <w:p>
             <w:pPr>
@@ -9171,8 +9860,9 @@
             <w:tcW w:w="3277" w:type="dxa"/>
             <w:tcBorders>
               <w:top w:val="nil"/>
-              <w:bottom w:val="nil"/>
-            </w:tcBorders>
+              <w:bottom w:val="single" w:color="auto" w:sz="12" w:space="0"/>
+            </w:tcBorders>
+            <w:vAlign w:val="top"/>
           </w:tcPr>
           <w:p>
             <w:pPr>
@@ -9223,6 +9913,121 @@
           <w:tcPr>
             <w:tcW w:w="2607" w:type="dxa"/>
             <w:tcBorders>
+              <w:top w:val="single" w:color="auto" w:sz="12" w:space="0"/>
+              <w:bottom w:val="nil"/>
+            </w:tcBorders>
+          </w:tcPr>
+          <w:p>
+            <w:pPr>
+              <w:pStyle w:val="62"/>
+              <w:rPr>
+                <w:rFonts w:hint="default"/>
+                <w:lang w:val="en-US" w:eastAsia="zh-CN"/>
+              </w:rPr>
+            </w:pPr>
+          </w:p>
+        </w:tc>
+        <w:tc>
+          <w:tcPr>
+            <w:tcW w:w="3174" w:type="dxa"/>
+            <w:tcBorders>
+              <w:top w:val="single" w:color="auto" w:sz="12" w:space="0"/>
+              <w:bottom w:val="nil"/>
+            </w:tcBorders>
+          </w:tcPr>
+          <w:p>
+            <w:pPr>
+              <w:pStyle w:val="62"/>
+              <w:rPr>
+                <w:rFonts w:hint="default" w:ascii="Times New Roman" w:hAnsi="Times New Roman"/>
+                <w:lang w:val="en-US" w:eastAsia="zh-CN"/>
+              </w:rPr>
+            </w:pPr>
+          </w:p>
+        </w:tc>
+        <w:tc>
+          <w:tcPr>
+            <w:tcW w:w="3277" w:type="dxa"/>
+            <w:tcBorders>
+              <w:top w:val="single" w:color="auto" w:sz="12" w:space="0"/>
+              <w:bottom w:val="nil"/>
+            </w:tcBorders>
+          </w:tcPr>
+          <w:p>
+            <w:pPr>
+              <w:pStyle w:val="62"/>
+              <w:rPr>
+                <w:rFonts w:hint="default" w:eastAsia="宋体"/>
+                <w:lang w:val="en-US" w:eastAsia="zh-CN"/>
+              </w:rPr>
+            </w:pPr>
+          </w:p>
+        </w:tc>
+      </w:tr>
+    </w:tbl>
+    <w:p>
+      <w:pPr>
+        <w:pStyle w:val="56"/>
+        <w:numPr>
+          <w:ilvl w:val="0"/>
+          <w:numId w:val="0"/>
+        </w:numPr>
+        <w:ind w:leftChars="0"/>
+      </w:pPr>
+    </w:p>
+    <w:tbl>
+      <w:tblPr>
+        <w:tblStyle w:val="25"/>
+        <w:tblW w:w="9058" w:type="dxa"/>
+        <w:jc w:val="center"/>
+        <w:tblInd w:w="0" w:type="dxa"/>
+        <w:tblBorders>
+          <w:top w:val="single" w:color="auto" w:sz="12" w:space="0"/>
+          <w:left w:val="none" w:color="auto" w:sz="0" w:space="0"/>
+          <w:bottom w:val="single" w:color="auto" w:sz="12" w:space="0"/>
+          <w:right w:val="none" w:color="auto" w:sz="0" w:space="0"/>
+          <w:insideH w:val="single" w:color="auto" w:sz="6" w:space="0"/>
+          <w:insideV w:val="none" w:color="auto" w:sz="0" w:space="0"/>
+        </w:tblBorders>
+        <w:tblLayout w:type="fixed"/>
+        <w:tblCellMar>
+          <w:top w:w="0" w:type="dxa"/>
+          <w:left w:w="113" w:type="dxa"/>
+          <w:bottom w:w="0" w:type="dxa"/>
+          <w:right w:w="113" w:type="dxa"/>
+        </w:tblCellMar>
+      </w:tblPr>
+      <w:tblGrid>
+        <w:gridCol w:w="2607"/>
+        <w:gridCol w:w="3174"/>
+        <w:gridCol w:w="3277"/>
+      </w:tblGrid>
+      <w:tr>
+        <w:tblPrEx>
+          <w:tblBorders>
+            <w:top w:val="single" w:color="auto" w:sz="12" w:space="0"/>
+            <w:left w:val="none" w:color="auto" w:sz="0" w:space="0"/>
+            <w:bottom w:val="single" w:color="auto" w:sz="12" w:space="0"/>
+            <w:right w:val="none" w:color="auto" w:sz="0" w:space="0"/>
+            <w:insideH w:val="single" w:color="auto" w:sz="6" w:space="0"/>
+            <w:insideV w:val="none" w:color="auto" w:sz="0" w:space="0"/>
+          </w:tblBorders>
+          <w:tblLayout w:type="fixed"/>
+          <w:tblCellMar>
+            <w:top w:w="0" w:type="dxa"/>
+            <w:left w:w="113" w:type="dxa"/>
+            <w:bottom w:w="0" w:type="dxa"/>
+            <w:right w:w="113" w:type="dxa"/>
+          </w:tblCellMar>
+        </w:tblPrEx>
+        <w:trPr>
+          <w:trHeight w:val="497" w:hRule="atLeast"/>
+          <w:jc w:val="center"/>
+        </w:trPr>
+        <w:tc>
+          <w:tcPr>
+            <w:tcW w:w="2607" w:type="dxa"/>
+            <w:tcBorders>
               <w:top w:val="nil"/>
               <w:bottom w:val="nil"/>
             </w:tcBorders>
@@ -9230,17 +10035,20 @@
           <w:p>
             <w:pPr>
               <w:pStyle w:val="62"/>
-              <w:rPr>
-                <w:rFonts w:hint="default"/>
-                <w:lang w:val="en-US" w:eastAsia="zh-CN"/>
-              </w:rPr>
+            </w:pPr>
+          </w:p>
+          <w:p>
+            <w:pPr>
+              <w:pStyle w:val="62"/>
             </w:pPr>
             <w:r>
               <w:rPr>
                 <w:rFonts w:hint="eastAsia"/>
-                <w:lang w:val="en-US" w:eastAsia="zh-CN"/>
-              </w:rPr>
-              <w:t>作品相册表</w:t>
+              </w:rPr>
+              <w:t>（续上表</w:t>
+            </w:r>
+            <w:r>
+              <w:t>）</w:t>
             </w:r>
           </w:p>
         </w:tc>
@@ -9256,17 +10064,9 @@
             <w:pPr>
               <w:pStyle w:val="62"/>
               <w:rPr>
-                <w:rFonts w:hint="default" w:ascii="Times New Roman" w:hAnsi="Times New Roman"/>
-                <w:lang w:val="en-US" w:eastAsia="zh-CN"/>
-              </w:rPr>
-            </w:pPr>
-            <w:r>
-              <w:rPr>
-                <w:rFonts w:hint="eastAsia" w:ascii="Times New Roman" w:hAnsi="Times New Roman"/>
-                <w:lang w:val="en-US" w:eastAsia="zh-CN"/>
-              </w:rPr>
-              <w:t>product</w:t>
-            </w:r>
+                <w:rFonts w:ascii="Times New Roman" w:hAnsi="Times New Roman"/>
+              </w:rPr>
+            </w:pPr>
           </w:p>
         </w:tc>
         <w:tc>
@@ -9280,18 +10080,7 @@
           <w:p>
             <w:pPr>
               <w:pStyle w:val="62"/>
-              <w:rPr>
-                <w:rFonts w:hint="default" w:eastAsia="宋体"/>
-                <w:lang w:val="en-US" w:eastAsia="zh-CN"/>
-              </w:rPr>
-            </w:pPr>
-            <w:r>
-              <w:rPr>
-                <w:rFonts w:hint="eastAsia"/>
-                <w:lang w:val="en-US" w:eastAsia="zh-CN"/>
-              </w:rPr>
-              <w:t>记录用户的作品信息</w:t>
-            </w:r>
+            </w:pPr>
           </w:p>
         </w:tc>
       </w:tr>
@@ -9320,24 +10109,121 @@
           <w:tcPr>
             <w:tcW w:w="2607" w:type="dxa"/>
             <w:tcBorders>
+              <w:top w:val="single" w:color="auto" w:sz="12" w:space="0"/>
+              <w:bottom w:val="nil"/>
+            </w:tcBorders>
+            <w:vAlign w:val="top"/>
+          </w:tcPr>
+          <w:p>
+            <w:pPr>
+              <w:pStyle w:val="62"/>
+              <w:ind w:firstLine="0" w:firstLineChars="0"/>
+            </w:pPr>
+            <w:r>
+              <w:rPr>
+                <w:rFonts w:hint="eastAsia"/>
+                <w:lang w:val="en-US" w:eastAsia="zh-CN"/>
+              </w:rPr>
+              <w:t>点赞表</w:t>
+            </w:r>
+          </w:p>
+        </w:tc>
+        <w:tc>
+          <w:tcPr>
+            <w:tcW w:w="3174" w:type="dxa"/>
+            <w:tcBorders>
+              <w:top w:val="single" w:color="auto" w:sz="12" w:space="0"/>
+              <w:bottom w:val="nil"/>
+            </w:tcBorders>
+            <w:vAlign w:val="top"/>
+          </w:tcPr>
+          <w:p>
+            <w:pPr>
+              <w:pStyle w:val="62"/>
+              <w:ind w:firstLine="0" w:firstLineChars="0"/>
+              <w:rPr>
+                <w:rFonts w:ascii="Times New Roman" w:hAnsi="Times New Roman"/>
+              </w:rPr>
+            </w:pPr>
+            <w:r>
+              <w:rPr>
+                <w:rFonts w:hint="eastAsia" w:ascii="Times New Roman" w:hAnsi="Times New Roman"/>
+                <w:lang w:val="en-US" w:eastAsia="zh-CN"/>
+              </w:rPr>
+              <w:t>full</w:t>
+            </w:r>
+          </w:p>
+        </w:tc>
+        <w:tc>
+          <w:tcPr>
+            <w:tcW w:w="3277" w:type="dxa"/>
+            <w:tcBorders>
+              <w:top w:val="single" w:color="auto" w:sz="12" w:space="0"/>
+              <w:bottom w:val="nil"/>
+            </w:tcBorders>
+            <w:vAlign w:val="top"/>
+          </w:tcPr>
+          <w:p>
+            <w:pPr>
+              <w:pStyle w:val="62"/>
+              <w:ind w:firstLine="0" w:firstLineChars="0"/>
+            </w:pPr>
+            <w:r>
+              <w:rPr>
+                <w:rFonts w:hint="eastAsia"/>
+                <w:lang w:val="en-US" w:eastAsia="zh-CN"/>
+              </w:rPr>
+              <w:t>记录用户的点赞信息</w:t>
+            </w:r>
+          </w:p>
+        </w:tc>
+      </w:tr>
+      <w:tr>
+        <w:tblPrEx>
+          <w:tblBorders>
+            <w:top w:val="single" w:color="auto" w:sz="12" w:space="0"/>
+            <w:left w:val="none" w:color="auto" w:sz="0" w:space="0"/>
+            <w:bottom w:val="single" w:color="auto" w:sz="12" w:space="0"/>
+            <w:right w:val="none" w:color="auto" w:sz="0" w:space="0"/>
+            <w:insideH w:val="single" w:color="auto" w:sz="6" w:space="0"/>
+            <w:insideV w:val="none" w:color="auto" w:sz="0" w:space="0"/>
+          </w:tblBorders>
+          <w:tblLayout w:type="fixed"/>
+          <w:tblCellMar>
+            <w:top w:w="0" w:type="dxa"/>
+            <w:left w:w="113" w:type="dxa"/>
+            <w:bottom w:w="0" w:type="dxa"/>
+            <w:right w:w="113" w:type="dxa"/>
+          </w:tblCellMar>
+        </w:tblPrEx>
+        <w:trPr>
+          <w:trHeight w:val="0" w:hRule="atLeast"/>
+          <w:jc w:val="center"/>
+        </w:trPr>
+        <w:tc>
+          <w:tcPr>
+            <w:tcW w:w="2607" w:type="dxa"/>
+            <w:tcBorders>
               <w:top w:val="nil"/>
               <w:bottom w:val="nil"/>
             </w:tcBorders>
-          </w:tcPr>
-          <w:p>
-            <w:pPr>
-              <w:pStyle w:val="62"/>
-              <w:rPr>
-                <w:rFonts w:hint="default"/>
-                <w:lang w:val="en-US" w:eastAsia="zh-CN"/>
-              </w:rPr>
-            </w:pPr>
-            <w:r>
+            <w:vAlign w:val="top"/>
+          </w:tcPr>
+          <w:p>
+            <w:pPr>
+              <w:pStyle w:val="62"/>
+              <w:ind w:firstLine="0" w:firstLineChars="0"/>
               <w:rPr>
                 <w:rFonts w:hint="eastAsia"/>
                 <w:lang w:val="en-US" w:eastAsia="zh-CN"/>
               </w:rPr>
-              <w:t>点赞表</w:t>
+            </w:pPr>
+            <w:r>
+              <w:rPr>
+                <w:rFonts w:hint="eastAsia"/>
+                <w:lang w:val="en-US" w:eastAsia="zh-CN"/>
+              </w:rPr>
+              <w:t>作品相册表</w:t>
             </w:r>
           </w:p>
         </w:tc>
@@ -9348,21 +10234,23 @@
               <w:top w:val="nil"/>
               <w:bottom w:val="nil"/>
             </w:tcBorders>
-          </w:tcPr>
-          <w:p>
-            <w:pPr>
-              <w:pStyle w:val="62"/>
-              <w:rPr>
-                <w:rFonts w:hint="default" w:ascii="Times New Roman" w:hAnsi="Times New Roman"/>
-                <w:lang w:val="en-US" w:eastAsia="zh-CN"/>
-              </w:rPr>
-            </w:pPr>
-            <w:r>
+            <w:vAlign w:val="top"/>
+          </w:tcPr>
+          <w:p>
+            <w:pPr>
+              <w:pStyle w:val="62"/>
+              <w:ind w:firstLine="0" w:firstLineChars="0"/>
               <w:rPr>
                 <w:rFonts w:hint="eastAsia" w:ascii="Times New Roman" w:hAnsi="Times New Roman"/>
                 <w:lang w:val="en-US" w:eastAsia="zh-CN"/>
               </w:rPr>
-              <w:t>full</w:t>
+            </w:pPr>
+            <w:r>
+              <w:rPr>
+                <w:rFonts w:hint="eastAsia" w:ascii="Times New Roman" w:hAnsi="Times New Roman"/>
+                <w:lang w:val="en-US" w:eastAsia="zh-CN"/>
+              </w:rPr>
+              <w:t>product</w:t>
             </w:r>
           </w:p>
         </w:tc>
@@ -9373,21 +10261,23 @@
               <w:top w:val="nil"/>
               <w:bottom w:val="nil"/>
             </w:tcBorders>
-          </w:tcPr>
-          <w:p>
-            <w:pPr>
-              <w:pStyle w:val="62"/>
-              <w:rPr>
-                <w:rFonts w:hint="default"/>
-                <w:lang w:val="en-US" w:eastAsia="zh-CN"/>
-              </w:rPr>
-            </w:pPr>
-            <w:r>
+            <w:vAlign w:val="top"/>
+          </w:tcPr>
+          <w:p>
+            <w:pPr>
+              <w:pStyle w:val="62"/>
+              <w:ind w:firstLine="0" w:firstLineChars="0"/>
               <w:rPr>
                 <w:rFonts w:hint="eastAsia"/>
                 <w:lang w:val="en-US" w:eastAsia="zh-CN"/>
               </w:rPr>
-              <w:t>记录用户的点赞信息</w:t>
+            </w:pPr>
+            <w:r>
+              <w:rPr>
+                <w:rFonts w:hint="eastAsia"/>
+                <w:lang w:val="en-US" w:eastAsia="zh-CN"/>
+              </w:rPr>
+              <w:t>记录用户的作品信息</w:t>
             </w:r>
           </w:p>
         </w:tc>
@@ -9420,14 +10310,12 @@
               <w:top w:val="nil"/>
               <w:bottom w:val="nil"/>
             </w:tcBorders>
-          </w:tcPr>
-          <w:p>
-            <w:pPr>
-              <w:pStyle w:val="62"/>
-              <w:rPr>
-                <w:rFonts w:hint="default"/>
-                <w:lang w:val="en-US" w:eastAsia="zh-CN"/>
-              </w:rPr>
+            <w:vAlign w:val="top"/>
+          </w:tcPr>
+          <w:p>
+            <w:pPr>
+              <w:pStyle w:val="62"/>
+              <w:ind w:firstLine="0" w:firstLineChars="0"/>
             </w:pPr>
             <w:r>
               <w:rPr>
@@ -9445,13 +10333,14 @@
               <w:top w:val="nil"/>
               <w:bottom w:val="nil"/>
             </w:tcBorders>
-          </w:tcPr>
-          <w:p>
-            <w:pPr>
-              <w:pStyle w:val="62"/>
-              <w:rPr>
-                <w:rFonts w:hint="default" w:ascii="Times New Roman" w:hAnsi="Times New Roman"/>
-                <w:lang w:val="en-US" w:eastAsia="zh-CN"/>
+            <w:vAlign w:val="top"/>
+          </w:tcPr>
+          <w:p>
+            <w:pPr>
+              <w:pStyle w:val="62"/>
+              <w:ind w:firstLine="0" w:firstLineChars="0"/>
+              <w:rPr>
+                <w:rFonts w:ascii="Times New Roman" w:hAnsi="Times New Roman"/>
               </w:rPr>
             </w:pPr>
             <w:r>
@@ -9470,14 +10359,12 @@
               <w:top w:val="nil"/>
               <w:bottom w:val="nil"/>
             </w:tcBorders>
-          </w:tcPr>
-          <w:p>
-            <w:pPr>
-              <w:pStyle w:val="62"/>
-              <w:rPr>
-                <w:rFonts w:hint="default"/>
-                <w:lang w:val="en-US" w:eastAsia="zh-CN"/>
-              </w:rPr>
+            <w:vAlign w:val="top"/>
+          </w:tcPr>
+          <w:p>
+            <w:pPr>
+              <w:pStyle w:val="62"/>
+              <w:ind w:firstLine="0" w:firstLineChars="0"/>
             </w:pPr>
             <w:r>
               <w:rPr>
@@ -9517,14 +10404,12 @@
               <w:top w:val="nil"/>
               <w:bottom w:val="nil"/>
             </w:tcBorders>
-          </w:tcPr>
-          <w:p>
-            <w:pPr>
-              <w:pStyle w:val="62"/>
-              <w:rPr>
-                <w:rFonts w:hint="default"/>
-                <w:lang w:val="en-US" w:eastAsia="zh-CN"/>
-              </w:rPr>
+            <w:vAlign w:val="top"/>
+          </w:tcPr>
+          <w:p>
+            <w:pPr>
+              <w:pStyle w:val="62"/>
+              <w:ind w:firstLine="0" w:firstLineChars="0"/>
             </w:pPr>
             <w:r>
               <w:rPr>
@@ -9542,13 +10427,14 @@
               <w:top w:val="nil"/>
               <w:bottom w:val="nil"/>
             </w:tcBorders>
-          </w:tcPr>
-          <w:p>
-            <w:pPr>
-              <w:pStyle w:val="62"/>
-              <w:rPr>
-                <w:rFonts w:hint="default" w:ascii="Times New Roman" w:hAnsi="Times New Roman"/>
-                <w:lang w:val="en-US" w:eastAsia="zh-CN"/>
+            <w:vAlign w:val="top"/>
+          </w:tcPr>
+          <w:p>
+            <w:pPr>
+              <w:pStyle w:val="62"/>
+              <w:ind w:firstLine="0" w:firstLineChars="0"/>
+              <w:rPr>
+                <w:rFonts w:ascii="Times New Roman" w:hAnsi="Times New Roman"/>
               </w:rPr>
             </w:pPr>
             <w:r>
@@ -9567,14 +10453,12 @@
               <w:top w:val="nil"/>
               <w:bottom w:val="nil"/>
             </w:tcBorders>
-          </w:tcPr>
-          <w:p>
-            <w:pPr>
-              <w:pStyle w:val="62"/>
-              <w:rPr>
-                <w:rFonts w:hint="default"/>
-                <w:lang w:val="en-US" w:eastAsia="zh-CN"/>
-              </w:rPr>
+            <w:vAlign w:val="top"/>
+          </w:tcPr>
+          <w:p>
+            <w:pPr>
+              <w:pStyle w:val="62"/>
+              <w:ind w:firstLine="0" w:firstLineChars="0"/>
             </w:pPr>
             <w:r>
               <w:rPr>
@@ -9614,14 +10498,12 @@
               <w:top w:val="nil"/>
               <w:bottom w:val="nil"/>
             </w:tcBorders>
-          </w:tcPr>
-          <w:p>
-            <w:pPr>
-              <w:pStyle w:val="62"/>
-              <w:rPr>
-                <w:rFonts w:hint="default"/>
-                <w:lang w:val="en-US" w:eastAsia="zh-CN"/>
-              </w:rPr>
+            <w:vAlign w:val="top"/>
+          </w:tcPr>
+          <w:p>
+            <w:pPr>
+              <w:pStyle w:val="62"/>
+              <w:ind w:firstLine="0" w:firstLineChars="0"/>
             </w:pPr>
             <w:r>
               <w:rPr>
@@ -9639,13 +10521,14 @@
               <w:top w:val="nil"/>
               <w:bottom w:val="nil"/>
             </w:tcBorders>
-          </w:tcPr>
-          <w:p>
-            <w:pPr>
-              <w:pStyle w:val="62"/>
-              <w:rPr>
-                <w:rFonts w:hint="default" w:ascii="Times New Roman" w:hAnsi="Times New Roman"/>
-                <w:lang w:val="en-US" w:eastAsia="zh-CN"/>
+            <w:vAlign w:val="top"/>
+          </w:tcPr>
+          <w:p>
+            <w:pPr>
+              <w:pStyle w:val="62"/>
+              <w:ind w:firstLine="0" w:firstLineChars="0"/>
+              <w:rPr>
+                <w:rFonts w:ascii="Times New Roman" w:hAnsi="Times New Roman"/>
               </w:rPr>
             </w:pPr>
             <w:r>
@@ -9664,14 +10547,12 @@
               <w:top w:val="nil"/>
               <w:bottom w:val="nil"/>
             </w:tcBorders>
-          </w:tcPr>
-          <w:p>
-            <w:pPr>
-              <w:pStyle w:val="62"/>
-              <w:rPr>
-                <w:rFonts w:hint="default"/>
-                <w:lang w:val="en-US" w:eastAsia="zh-CN"/>
-              </w:rPr>
+            <w:vAlign w:val="top"/>
+          </w:tcPr>
+          <w:p>
+            <w:pPr>
+              <w:pStyle w:val="62"/>
+              <w:ind w:firstLine="0" w:firstLineChars="0"/>
             </w:pPr>
             <w:r>
               <w:rPr>
@@ -9711,14 +10592,12 @@
               <w:top w:val="nil"/>
               <w:bottom w:val="nil"/>
             </w:tcBorders>
-          </w:tcPr>
-          <w:p>
-            <w:pPr>
-              <w:pStyle w:val="62"/>
-              <w:rPr>
-                <w:rFonts w:hint="default"/>
-                <w:lang w:val="en-US" w:eastAsia="zh-CN"/>
-              </w:rPr>
+            <w:vAlign w:val="top"/>
+          </w:tcPr>
+          <w:p>
+            <w:pPr>
+              <w:pStyle w:val="62"/>
+              <w:ind w:firstLine="0" w:firstLineChars="0"/>
             </w:pPr>
             <w:r>
               <w:rPr>
@@ -9736,13 +10615,14 @@
               <w:top w:val="nil"/>
               <w:bottom w:val="nil"/>
             </w:tcBorders>
-          </w:tcPr>
-          <w:p>
-            <w:pPr>
-              <w:pStyle w:val="62"/>
-              <w:rPr>
-                <w:rFonts w:hint="default" w:ascii="Times New Roman" w:hAnsi="Times New Roman"/>
-                <w:lang w:val="en-US" w:eastAsia="zh-CN"/>
+            <w:vAlign w:val="top"/>
+          </w:tcPr>
+          <w:p>
+            <w:pPr>
+              <w:pStyle w:val="62"/>
+              <w:ind w:firstLine="0" w:firstLineChars="0"/>
+              <w:rPr>
+                <w:rFonts w:ascii="Times New Roman" w:hAnsi="Times New Roman"/>
               </w:rPr>
             </w:pPr>
             <w:r>
@@ -9761,14 +10641,12 @@
               <w:top w:val="nil"/>
               <w:bottom w:val="nil"/>
             </w:tcBorders>
-          </w:tcPr>
-          <w:p>
-            <w:pPr>
-              <w:pStyle w:val="62"/>
-              <w:rPr>
-                <w:rFonts w:hint="default"/>
-                <w:lang w:val="en-US" w:eastAsia="zh-CN"/>
-              </w:rPr>
+            <w:vAlign w:val="top"/>
+          </w:tcPr>
+          <w:p>
+            <w:pPr>
+              <w:pStyle w:val="62"/>
+              <w:ind w:firstLine="0" w:firstLineChars="0"/>
             </w:pPr>
             <w:r>
               <w:rPr>
@@ -9808,14 +10686,12 @@
               <w:top w:val="nil"/>
               <w:bottom w:val="nil"/>
             </w:tcBorders>
-          </w:tcPr>
-          <w:p>
-            <w:pPr>
-              <w:pStyle w:val="62"/>
-              <w:rPr>
-                <w:rFonts w:hint="default"/>
-                <w:lang w:val="en-US" w:eastAsia="zh-CN"/>
-              </w:rPr>
+            <w:vAlign w:val="top"/>
+          </w:tcPr>
+          <w:p>
+            <w:pPr>
+              <w:pStyle w:val="62"/>
+              <w:ind w:firstLine="0" w:firstLineChars="0"/>
             </w:pPr>
             <w:r>
               <w:rPr>
@@ -9833,13 +10709,14 @@
               <w:top w:val="nil"/>
               <w:bottom w:val="nil"/>
             </w:tcBorders>
-          </w:tcPr>
-          <w:p>
-            <w:pPr>
-              <w:pStyle w:val="62"/>
-              <w:rPr>
-                <w:rFonts w:hint="default" w:ascii="Times New Roman" w:hAnsi="Times New Roman"/>
-                <w:lang w:val="en-US" w:eastAsia="zh-CN"/>
+            <w:vAlign w:val="top"/>
+          </w:tcPr>
+          <w:p>
+            <w:pPr>
+              <w:pStyle w:val="62"/>
+              <w:ind w:firstLine="0" w:firstLineChars="0"/>
+              <w:rPr>
+                <w:rFonts w:ascii="Times New Roman" w:hAnsi="Times New Roman"/>
               </w:rPr>
             </w:pPr>
             <w:r>
@@ -9858,14 +10735,12 @@
               <w:top w:val="nil"/>
               <w:bottom w:val="nil"/>
             </w:tcBorders>
-          </w:tcPr>
-          <w:p>
-            <w:pPr>
-              <w:pStyle w:val="62"/>
-              <w:rPr>
-                <w:rFonts w:hint="default"/>
-                <w:lang w:val="en-US" w:eastAsia="zh-CN"/>
-              </w:rPr>
+            <w:vAlign w:val="top"/>
+          </w:tcPr>
+          <w:p>
+            <w:pPr>
+              <w:pStyle w:val="62"/>
+              <w:ind w:firstLine="0" w:firstLineChars="0"/>
             </w:pPr>
             <w:r>
               <w:rPr>
@@ -9905,14 +10780,12 @@
               <w:top w:val="nil"/>
               <w:bottom w:val="nil"/>
             </w:tcBorders>
-          </w:tcPr>
-          <w:p>
-            <w:pPr>
-              <w:pStyle w:val="62"/>
-              <w:rPr>
-                <w:rFonts w:hint="default"/>
-                <w:lang w:val="en-US" w:eastAsia="zh-CN"/>
-              </w:rPr>
+            <w:vAlign w:val="top"/>
+          </w:tcPr>
+          <w:p>
+            <w:pPr>
+              <w:pStyle w:val="62"/>
+              <w:ind w:firstLine="0" w:firstLineChars="0"/>
             </w:pPr>
             <w:r>
               <w:rPr>
@@ -9930,13 +10803,14 @@
               <w:top w:val="nil"/>
               <w:bottom w:val="nil"/>
             </w:tcBorders>
-          </w:tcPr>
-          <w:p>
-            <w:pPr>
-              <w:pStyle w:val="62"/>
-              <w:rPr>
-                <w:rFonts w:hint="default" w:ascii="Times New Roman" w:hAnsi="Times New Roman"/>
-                <w:lang w:val="en-US" w:eastAsia="zh-CN"/>
+            <w:vAlign w:val="top"/>
+          </w:tcPr>
+          <w:p>
+            <w:pPr>
+              <w:pStyle w:val="62"/>
+              <w:ind w:firstLine="0" w:firstLineChars="0"/>
+              <w:rPr>
+                <w:rFonts w:ascii="Times New Roman" w:hAnsi="Times New Roman"/>
               </w:rPr>
             </w:pPr>
             <w:r>
@@ -9955,14 +10829,12 @@
               <w:top w:val="nil"/>
               <w:bottom w:val="nil"/>
             </w:tcBorders>
-          </w:tcPr>
-          <w:p>
-            <w:pPr>
-              <w:pStyle w:val="62"/>
-              <w:rPr>
-                <w:rFonts w:hint="default"/>
-                <w:lang w:val="en-US" w:eastAsia="zh-CN"/>
-              </w:rPr>
+            <w:vAlign w:val="top"/>
+          </w:tcPr>
+          <w:p>
+            <w:pPr>
+              <w:pStyle w:val="62"/>
+              <w:ind w:firstLine="0" w:firstLineChars="0"/>
             </w:pPr>
             <w:r>
               <w:rPr>
@@ -10002,14 +10874,12 @@
               <w:top w:val="nil"/>
               <w:bottom w:val="nil"/>
             </w:tcBorders>
-          </w:tcPr>
-          <w:p>
-            <w:pPr>
-              <w:pStyle w:val="62"/>
-              <w:rPr>
-                <w:rFonts w:hint="default"/>
-                <w:lang w:val="en-US" w:eastAsia="zh-CN"/>
-              </w:rPr>
+            <w:vAlign w:val="top"/>
+          </w:tcPr>
+          <w:p>
+            <w:pPr>
+              <w:pStyle w:val="62"/>
+              <w:ind w:firstLine="0" w:firstLineChars="0"/>
             </w:pPr>
             <w:r>
               <w:rPr>
@@ -10027,13 +10897,14 @@
               <w:top w:val="nil"/>
               <w:bottom w:val="nil"/>
             </w:tcBorders>
-          </w:tcPr>
-          <w:p>
-            <w:pPr>
-              <w:pStyle w:val="62"/>
-              <w:rPr>
-                <w:rFonts w:hint="default" w:ascii="Times New Roman" w:hAnsi="Times New Roman"/>
-                <w:lang w:val="en-US" w:eastAsia="zh-CN"/>
+            <w:vAlign w:val="top"/>
+          </w:tcPr>
+          <w:p>
+            <w:pPr>
+              <w:pStyle w:val="62"/>
+              <w:ind w:firstLine="0" w:firstLineChars="0"/>
+              <w:rPr>
+                <w:rFonts w:ascii="Times New Roman" w:hAnsi="Times New Roman"/>
               </w:rPr>
             </w:pPr>
             <w:r>
@@ -10052,14 +10923,12 @@
               <w:top w:val="nil"/>
               <w:bottom w:val="nil"/>
             </w:tcBorders>
-          </w:tcPr>
-          <w:p>
-            <w:pPr>
-              <w:pStyle w:val="62"/>
-              <w:rPr>
-                <w:rFonts w:hint="default"/>
-                <w:lang w:val="en-US" w:eastAsia="zh-CN"/>
-              </w:rPr>
+            <w:vAlign w:val="top"/>
+          </w:tcPr>
+          <w:p>
+            <w:pPr>
+              <w:pStyle w:val="62"/>
+              <w:ind w:firstLine="0" w:firstLineChars="0"/>
             </w:pPr>
             <w:r>
               <w:rPr>
@@ -10099,14 +10968,12 @@
               <w:top w:val="nil"/>
               <w:bottom w:val="single" w:color="auto" w:sz="12" w:space="0"/>
             </w:tcBorders>
-          </w:tcPr>
-          <w:p>
-            <w:pPr>
-              <w:pStyle w:val="62"/>
-              <w:rPr>
-                <w:rFonts w:hint="default" w:eastAsia="宋体"/>
-                <w:lang w:val="en-US" w:eastAsia="zh-CN"/>
-              </w:rPr>
+            <w:vAlign w:val="top"/>
+          </w:tcPr>
+          <w:p>
+            <w:pPr>
+              <w:pStyle w:val="62"/>
+              <w:ind w:firstLine="0" w:firstLineChars="0"/>
             </w:pPr>
             <w:r>
               <w:rPr>
@@ -10124,13 +10991,14 @@
               <w:top w:val="nil"/>
               <w:bottom w:val="single" w:color="auto" w:sz="12" w:space="0"/>
             </w:tcBorders>
-          </w:tcPr>
-          <w:p>
-            <w:pPr>
-              <w:pStyle w:val="62"/>
-              <w:rPr>
-                <w:rFonts w:hint="default" w:ascii="Times New Roman" w:hAnsi="Times New Roman" w:eastAsia="宋体"/>
-                <w:lang w:val="en-US" w:eastAsia="zh-CN"/>
+            <w:vAlign w:val="top"/>
+          </w:tcPr>
+          <w:p>
+            <w:pPr>
+              <w:pStyle w:val="62"/>
+              <w:ind w:firstLine="0" w:firstLineChars="0"/>
+              <w:rPr>
+                <w:rFonts w:ascii="Times New Roman" w:hAnsi="Times New Roman"/>
               </w:rPr>
             </w:pPr>
             <w:r>
@@ -10149,14 +11017,12 @@
               <w:top w:val="nil"/>
               <w:bottom w:val="single" w:color="auto" w:sz="12" w:space="0"/>
             </w:tcBorders>
-          </w:tcPr>
-          <w:p>
-            <w:pPr>
-              <w:pStyle w:val="62"/>
-              <w:rPr>
-                <w:rFonts w:hint="default" w:eastAsia="宋体"/>
-                <w:lang w:val="en-US" w:eastAsia="zh-CN"/>
-              </w:rPr>
+            <w:vAlign w:val="top"/>
+          </w:tcPr>
+          <w:p>
+            <w:pPr>
+              <w:pStyle w:val="62"/>
+              <w:ind w:firstLine="0" w:firstLineChars="0"/>
             </w:pPr>
             <w:r>
               <w:rPr>
@@ -14428,12 +15294,7 @@
     </w:tbl>
     <w:p>
       <w:pPr>
-        <w:pStyle w:val="56"/>
-        <w:numPr>
-          <w:ilvl w:val="0"/>
-          <w:numId w:val="0"/>
-        </w:numPr>
-        <w:ind w:leftChars="0"/>
+        <w:ind w:firstLine="0" w:firstLineChars="0"/>
       </w:pPr>
     </w:p>
     <w:p>
@@ -14450,7 +15311,7 @@
           <w:rFonts w:hint="eastAsia"/>
           <w:lang w:val="en-US" w:eastAsia="zh-CN"/>
         </w:rPr>
-        <w:t>点赞</w:t>
+        <w:t>社区信息</w:t>
       </w:r>
       <w:r>
         <w:rPr>
@@ -14469,7 +15330,7 @@
           <w:rFonts w:hint="eastAsia"/>
           <w:lang w:val="en-US" w:eastAsia="zh-CN"/>
         </w:rPr>
-        <w:t>该表记录的是点赞有关的属性信息</w:t>
+        <w:t>该表记录的是社区帖子有关的属性信息</w:t>
       </w:r>
       <w:r>
         <w:rPr>
@@ -14485,7 +15346,7 @@
           <w:rFonts w:hint="eastAsia"/>
           <w:lang w:val="en-US" w:eastAsia="zh-CN"/>
         </w:rPr>
-        <w:t>5</w:t>
+        <w:t>6</w:t>
       </w:r>
       <w:r>
         <w:t>所示。</w:t>
@@ -14512,7 +15373,7 @@
           <w:rFonts w:hint="eastAsia"/>
           <w:lang w:val="en-US" w:eastAsia="zh-CN"/>
         </w:rPr>
-        <w:t>5 点赞</w:t>
+        <w:t>6 社区信息</w:t>
       </w:r>
       <w:r>
         <w:rPr>
@@ -14726,7 +15587,7 @@
                 <w:rFonts w:hint="eastAsia" w:ascii="Times New Roman" w:hAnsi="Times New Roman"/>
                 <w:lang w:val="en-US" w:eastAsia="zh-CN"/>
               </w:rPr>
-              <w:t>点赞</w:t>
+              <w:t>社区帖子</w:t>
             </w:r>
             <w:r>
               <w:rPr>
@@ -14777,14 +15638,16 @@
             <w:pPr>
               <w:pStyle w:val="62"/>
               <w:rPr>
-                <w:rFonts w:ascii="Times New Roman" w:hAnsi="Times New Roman"/>
-              </w:rPr>
-            </w:pPr>
-            <w:r>
-              <w:rPr>
-                <w:rFonts w:ascii="Times New Roman" w:hAnsi="Times New Roman"/>
-              </w:rPr>
-              <w:t>否</w:t>
+                <w:rFonts w:hint="default" w:ascii="Times New Roman" w:hAnsi="Times New Roman" w:eastAsia="宋体"/>
+                <w:lang w:val="en-US" w:eastAsia="zh-CN"/>
+              </w:rPr>
+            </w:pPr>
+            <w:r>
+              <w:rPr>
+                <w:rFonts w:hint="eastAsia" w:ascii="Times New Roman" w:hAnsi="Times New Roman"/>
+                <w:lang w:val="en-US" w:eastAsia="zh-CN"/>
+              </w:rPr>
+              <w:t>是</w:t>
             </w:r>
           </w:p>
         </w:tc>
@@ -15027,6 +15890,932 @@
             <w:tcBorders>
               <w:top w:val="nil"/>
               <w:left w:val="nil"/>
+              <w:bottom w:val="nil"/>
+              <w:right w:val="nil"/>
+            </w:tcBorders>
+          </w:tcPr>
+          <w:p>
+            <w:pPr>
+              <w:pStyle w:val="62"/>
+              <w:rPr>
+                <w:rFonts w:hint="default" w:ascii="Times New Roman" w:hAnsi="Times New Roman"/>
+                <w:lang w:val="en-US" w:eastAsia="zh-CN"/>
+              </w:rPr>
+            </w:pPr>
+            <w:r>
+              <w:rPr>
+                <w:rFonts w:hint="eastAsia" w:ascii="Times New Roman" w:hAnsi="Times New Roman"/>
+                <w:lang w:val="en-US" w:eastAsia="zh-CN"/>
+              </w:rPr>
+              <w:t>帖子标题</w:t>
+            </w:r>
+          </w:p>
+        </w:tc>
+        <w:tc>
+          <w:tcPr>
+            <w:tcW w:w="2023" w:type="dxa"/>
+            <w:tcBorders>
+              <w:top w:val="nil"/>
+              <w:left w:val="nil"/>
+              <w:bottom w:val="nil"/>
+              <w:right w:val="nil"/>
+            </w:tcBorders>
+          </w:tcPr>
+          <w:p>
+            <w:pPr>
+              <w:pStyle w:val="62"/>
+              <w:rPr>
+                <w:rFonts w:hint="default" w:ascii="Times New Roman" w:hAnsi="Times New Roman"/>
+                <w:lang w:val="en-US" w:eastAsia="zh-CN"/>
+              </w:rPr>
+            </w:pPr>
+            <w:r>
+              <w:rPr>
+                <w:rFonts w:hint="eastAsia" w:ascii="Times New Roman" w:hAnsi="Times New Roman"/>
+                <w:lang w:val="en-US" w:eastAsia="zh-CN"/>
+              </w:rPr>
+              <w:t>bid</w:t>
+            </w:r>
+          </w:p>
+        </w:tc>
+        <w:tc>
+          <w:tcPr>
+            <w:tcW w:w="1416" w:type="dxa"/>
+            <w:tcBorders>
+              <w:top w:val="nil"/>
+              <w:left w:val="nil"/>
+              <w:bottom w:val="nil"/>
+              <w:right w:val="nil"/>
+            </w:tcBorders>
+          </w:tcPr>
+          <w:p>
+            <w:pPr>
+              <w:pStyle w:val="62"/>
+              <w:rPr>
+                <w:rFonts w:ascii="Times New Roman" w:hAnsi="Times New Roman"/>
+              </w:rPr>
+            </w:pPr>
+            <w:r>
+              <w:rPr>
+                <w:rFonts w:ascii="Times New Roman" w:hAnsi="Times New Roman"/>
+              </w:rPr>
+              <w:t>否</w:t>
+            </w:r>
+          </w:p>
+        </w:tc>
+        <w:tc>
+          <w:tcPr>
+            <w:tcW w:w="1342" w:type="dxa"/>
+            <w:tcBorders>
+              <w:top w:val="nil"/>
+              <w:left w:val="nil"/>
+              <w:bottom w:val="nil"/>
+              <w:right w:val="nil"/>
+            </w:tcBorders>
+          </w:tcPr>
+          <w:p>
+            <w:pPr>
+              <w:pStyle w:val="62"/>
+              <w:rPr>
+                <w:rFonts w:ascii="Times New Roman" w:hAnsi="Times New Roman"/>
+              </w:rPr>
+            </w:pPr>
+            <w:r>
+              <w:rPr>
+                <w:rFonts w:ascii="Times New Roman" w:hAnsi="Times New Roman"/>
+              </w:rPr>
+              <w:t>否</w:t>
+            </w:r>
+          </w:p>
+        </w:tc>
+        <w:tc>
+          <w:tcPr>
+            <w:tcW w:w="2663" w:type="dxa"/>
+            <w:tcBorders>
+              <w:top w:val="nil"/>
+              <w:left w:val="nil"/>
+              <w:bottom w:val="nil"/>
+              <w:right w:val="nil"/>
+            </w:tcBorders>
+          </w:tcPr>
+          <w:p>
+            <w:pPr>
+              <w:pStyle w:val="62"/>
+              <w:rPr>
+                <w:rFonts w:ascii="Times New Roman" w:hAnsi="Times New Roman"/>
+              </w:rPr>
+            </w:pPr>
+            <w:r>
+              <w:rPr>
+                <w:rFonts w:ascii="Times New Roman" w:hAnsi="Times New Roman"/>
+              </w:rPr>
+              <w:t>varchar(</w:t>
+            </w:r>
+            <w:r>
+              <w:rPr>
+                <w:rFonts w:hint="eastAsia" w:ascii="Times New Roman" w:hAnsi="Times New Roman"/>
+                <w:lang w:val="en-US" w:eastAsia="zh-CN"/>
+              </w:rPr>
+              <w:t>5</w:t>
+            </w:r>
+            <w:r>
+              <w:rPr>
+                <w:rFonts w:ascii="Times New Roman" w:hAnsi="Times New Roman"/>
+              </w:rPr>
+              <w:t>0)</w:t>
+            </w:r>
+          </w:p>
+        </w:tc>
+      </w:tr>
+      <w:tr>
+        <w:tblPrEx>
+          <w:tblLayout w:type="fixed"/>
+          <w:tblCellMar>
+            <w:top w:w="0" w:type="dxa"/>
+            <w:left w:w="113" w:type="dxa"/>
+            <w:bottom w:w="0" w:type="dxa"/>
+            <w:right w:w="113" w:type="dxa"/>
+          </w:tblCellMar>
+        </w:tblPrEx>
+        <w:trPr>
+          <w:jc w:val="center"/>
+        </w:trPr>
+        <w:tc>
+          <w:tcPr>
+            <w:tcW w:w="1588" w:type="dxa"/>
+            <w:tcBorders>
+              <w:top w:val="nil"/>
+              <w:left w:val="nil"/>
+              <w:bottom w:val="nil"/>
+              <w:right w:val="nil"/>
+            </w:tcBorders>
+          </w:tcPr>
+          <w:p>
+            <w:pPr>
+              <w:pStyle w:val="62"/>
+              <w:rPr>
+                <w:rFonts w:hint="default" w:ascii="Times New Roman" w:hAnsi="Times New Roman"/>
+                <w:lang w:val="en-US" w:eastAsia="zh-CN"/>
+              </w:rPr>
+            </w:pPr>
+            <w:r>
+              <w:rPr>
+                <w:rFonts w:hint="eastAsia" w:ascii="Times New Roman" w:hAnsi="Times New Roman"/>
+                <w:lang w:val="en-US" w:eastAsia="zh-CN"/>
+              </w:rPr>
+              <w:t>帖子的内容</w:t>
+            </w:r>
+          </w:p>
+        </w:tc>
+        <w:tc>
+          <w:tcPr>
+            <w:tcW w:w="2023" w:type="dxa"/>
+            <w:tcBorders>
+              <w:top w:val="nil"/>
+              <w:left w:val="nil"/>
+              <w:bottom w:val="nil"/>
+              <w:right w:val="nil"/>
+            </w:tcBorders>
+          </w:tcPr>
+          <w:p>
+            <w:pPr>
+              <w:pStyle w:val="62"/>
+              <w:rPr>
+                <w:rFonts w:hint="default" w:ascii="Times New Roman" w:hAnsi="Times New Roman"/>
+                <w:lang w:val="en-US" w:eastAsia="zh-CN"/>
+              </w:rPr>
+            </w:pPr>
+            <w:r>
+              <w:rPr>
+                <w:rFonts w:hint="eastAsia" w:ascii="Times New Roman" w:hAnsi="Times New Roman"/>
+                <w:lang w:val="en-US" w:eastAsia="zh-CN"/>
+              </w:rPr>
+              <w:t>command</w:t>
+            </w:r>
+          </w:p>
+        </w:tc>
+        <w:tc>
+          <w:tcPr>
+            <w:tcW w:w="1416" w:type="dxa"/>
+            <w:tcBorders>
+              <w:top w:val="nil"/>
+              <w:left w:val="nil"/>
+              <w:bottom w:val="nil"/>
+              <w:right w:val="nil"/>
+            </w:tcBorders>
+          </w:tcPr>
+          <w:p>
+            <w:pPr>
+              <w:pStyle w:val="62"/>
+              <w:rPr>
+                <w:rFonts w:ascii="Times New Roman" w:hAnsi="Times New Roman"/>
+              </w:rPr>
+            </w:pPr>
+            <w:r>
+              <w:rPr>
+                <w:rFonts w:ascii="Times New Roman" w:hAnsi="Times New Roman"/>
+              </w:rPr>
+              <w:t>否</w:t>
+            </w:r>
+          </w:p>
+        </w:tc>
+        <w:tc>
+          <w:tcPr>
+            <w:tcW w:w="1342" w:type="dxa"/>
+            <w:tcBorders>
+              <w:top w:val="nil"/>
+              <w:left w:val="nil"/>
+              <w:bottom w:val="nil"/>
+              <w:right w:val="nil"/>
+            </w:tcBorders>
+          </w:tcPr>
+          <w:p>
+            <w:pPr>
+              <w:pStyle w:val="62"/>
+              <w:rPr>
+                <w:rFonts w:ascii="Times New Roman" w:hAnsi="Times New Roman"/>
+              </w:rPr>
+            </w:pPr>
+            <w:r>
+              <w:rPr>
+                <w:rFonts w:ascii="Times New Roman" w:hAnsi="Times New Roman"/>
+              </w:rPr>
+              <w:t>否</w:t>
+            </w:r>
+          </w:p>
+        </w:tc>
+        <w:tc>
+          <w:tcPr>
+            <w:tcW w:w="2663" w:type="dxa"/>
+            <w:tcBorders>
+              <w:top w:val="nil"/>
+              <w:left w:val="nil"/>
+              <w:bottom w:val="nil"/>
+              <w:right w:val="nil"/>
+            </w:tcBorders>
+          </w:tcPr>
+          <w:p>
+            <w:pPr>
+              <w:pStyle w:val="62"/>
+              <w:rPr>
+                <w:rFonts w:ascii="Times New Roman" w:hAnsi="Times New Roman"/>
+              </w:rPr>
+            </w:pPr>
+            <w:r>
+              <w:rPr>
+                <w:rFonts w:ascii="Times New Roman" w:hAnsi="Times New Roman"/>
+              </w:rPr>
+              <w:t>varchar(</w:t>
+            </w:r>
+            <w:r>
+              <w:rPr>
+                <w:rFonts w:hint="eastAsia" w:ascii="Times New Roman" w:hAnsi="Times New Roman"/>
+                <w:lang w:val="en-US" w:eastAsia="zh-CN"/>
+              </w:rPr>
+              <w:t>5</w:t>
+            </w:r>
+            <w:r>
+              <w:rPr>
+                <w:rFonts w:ascii="Times New Roman" w:hAnsi="Times New Roman"/>
+              </w:rPr>
+              <w:t>0</w:t>
+            </w:r>
+            <w:r>
+              <w:rPr>
+                <w:rFonts w:hint="eastAsia" w:ascii="Times New Roman" w:hAnsi="Times New Roman"/>
+                <w:lang w:val="en-US" w:eastAsia="zh-CN"/>
+              </w:rPr>
+              <w:t>0</w:t>
+            </w:r>
+            <w:r>
+              <w:rPr>
+                <w:rFonts w:ascii="Times New Roman" w:hAnsi="Times New Roman"/>
+              </w:rPr>
+              <w:t>)</w:t>
+            </w:r>
+          </w:p>
+        </w:tc>
+      </w:tr>
+      <w:tr>
+        <w:tblPrEx>
+          <w:tblLayout w:type="fixed"/>
+          <w:tblCellMar>
+            <w:top w:w="0" w:type="dxa"/>
+            <w:left w:w="113" w:type="dxa"/>
+            <w:bottom w:w="0" w:type="dxa"/>
+            <w:right w:w="113" w:type="dxa"/>
+          </w:tblCellMar>
+        </w:tblPrEx>
+        <w:trPr>
+          <w:jc w:val="center"/>
+        </w:trPr>
+        <w:tc>
+          <w:tcPr>
+            <w:tcW w:w="1588" w:type="dxa"/>
+            <w:tcBorders>
+              <w:top w:val="nil"/>
+              <w:left w:val="nil"/>
+              <w:bottom w:val="nil"/>
+              <w:right w:val="nil"/>
+            </w:tcBorders>
+          </w:tcPr>
+          <w:p>
+            <w:pPr>
+              <w:pStyle w:val="62"/>
+              <w:rPr>
+                <w:rFonts w:hint="default" w:ascii="Times New Roman" w:hAnsi="Times New Roman"/>
+                <w:lang w:val="en-US" w:eastAsia="zh-CN"/>
+              </w:rPr>
+            </w:pPr>
+            <w:r>
+              <w:rPr>
+                <w:rFonts w:hint="eastAsia" w:ascii="Times New Roman" w:hAnsi="Times New Roman"/>
+                <w:lang w:val="en-US" w:eastAsia="zh-CN"/>
+              </w:rPr>
+              <w:t>发帖时间</w:t>
+            </w:r>
+          </w:p>
+        </w:tc>
+        <w:tc>
+          <w:tcPr>
+            <w:tcW w:w="2023" w:type="dxa"/>
+            <w:tcBorders>
+              <w:top w:val="nil"/>
+              <w:left w:val="nil"/>
+              <w:bottom w:val="nil"/>
+              <w:right w:val="nil"/>
+            </w:tcBorders>
+          </w:tcPr>
+          <w:p>
+            <w:pPr>
+              <w:pStyle w:val="62"/>
+              <w:rPr>
+                <w:rFonts w:hint="default" w:ascii="Times New Roman" w:hAnsi="Times New Roman"/>
+                <w:lang w:val="en-US" w:eastAsia="zh-CN"/>
+              </w:rPr>
+            </w:pPr>
+            <w:r>
+              <w:rPr>
+                <w:rFonts w:hint="eastAsia" w:ascii="Times New Roman" w:hAnsi="Times New Roman"/>
+                <w:lang w:val="en-US" w:eastAsia="zh-CN"/>
+              </w:rPr>
+              <w:t>comtime</w:t>
+            </w:r>
+          </w:p>
+        </w:tc>
+        <w:tc>
+          <w:tcPr>
+            <w:tcW w:w="1416" w:type="dxa"/>
+            <w:tcBorders>
+              <w:top w:val="nil"/>
+              <w:left w:val="nil"/>
+              <w:bottom w:val="nil"/>
+              <w:right w:val="nil"/>
+            </w:tcBorders>
+          </w:tcPr>
+          <w:p>
+            <w:pPr>
+              <w:pStyle w:val="62"/>
+              <w:rPr>
+                <w:rFonts w:ascii="Times New Roman" w:hAnsi="Times New Roman"/>
+              </w:rPr>
+            </w:pPr>
+            <w:r>
+              <w:rPr>
+                <w:rFonts w:ascii="Times New Roman" w:hAnsi="Times New Roman"/>
+              </w:rPr>
+              <w:t>否</w:t>
+            </w:r>
+          </w:p>
+        </w:tc>
+        <w:tc>
+          <w:tcPr>
+            <w:tcW w:w="1342" w:type="dxa"/>
+            <w:tcBorders>
+              <w:top w:val="nil"/>
+              <w:left w:val="nil"/>
+              <w:bottom w:val="nil"/>
+              <w:right w:val="nil"/>
+            </w:tcBorders>
+          </w:tcPr>
+          <w:p>
+            <w:pPr>
+              <w:pStyle w:val="62"/>
+              <w:rPr>
+                <w:rFonts w:ascii="Times New Roman" w:hAnsi="Times New Roman"/>
+              </w:rPr>
+            </w:pPr>
+            <w:r>
+              <w:rPr>
+                <w:rFonts w:ascii="Times New Roman" w:hAnsi="Times New Roman"/>
+              </w:rPr>
+              <w:t>否</w:t>
+            </w:r>
+          </w:p>
+        </w:tc>
+        <w:tc>
+          <w:tcPr>
+            <w:tcW w:w="2663" w:type="dxa"/>
+            <w:tcBorders>
+              <w:top w:val="nil"/>
+              <w:left w:val="nil"/>
+              <w:bottom w:val="nil"/>
+              <w:right w:val="nil"/>
+            </w:tcBorders>
+          </w:tcPr>
+          <w:p>
+            <w:pPr>
+              <w:pStyle w:val="62"/>
+              <w:rPr>
+                <w:rFonts w:ascii="Times New Roman" w:hAnsi="Times New Roman"/>
+              </w:rPr>
+            </w:pPr>
+            <w:r>
+              <w:rPr>
+                <w:rFonts w:ascii="Times New Roman" w:hAnsi="Times New Roman"/>
+              </w:rPr>
+              <w:t>varchar(</w:t>
+            </w:r>
+            <w:r>
+              <w:rPr>
+                <w:rFonts w:hint="eastAsia" w:ascii="Times New Roman" w:hAnsi="Times New Roman"/>
+                <w:lang w:val="en-US" w:eastAsia="zh-CN"/>
+              </w:rPr>
+              <w:t>2</w:t>
+            </w:r>
+            <w:r>
+              <w:rPr>
+                <w:rFonts w:ascii="Times New Roman" w:hAnsi="Times New Roman"/>
+              </w:rPr>
+              <w:t>0)</w:t>
+            </w:r>
+          </w:p>
+        </w:tc>
+      </w:tr>
+      <w:tr>
+        <w:tblPrEx>
+          <w:tblLayout w:type="fixed"/>
+          <w:tblCellMar>
+            <w:top w:w="0" w:type="dxa"/>
+            <w:left w:w="113" w:type="dxa"/>
+            <w:bottom w:w="0" w:type="dxa"/>
+            <w:right w:w="113" w:type="dxa"/>
+          </w:tblCellMar>
+        </w:tblPrEx>
+        <w:trPr>
+          <w:jc w:val="center"/>
+        </w:trPr>
+        <w:tc>
+          <w:tcPr>
+            <w:tcW w:w="1588" w:type="dxa"/>
+            <w:tcBorders>
+              <w:top w:val="nil"/>
+              <w:left w:val="nil"/>
+              <w:bottom w:val="nil"/>
+              <w:right w:val="nil"/>
+            </w:tcBorders>
+          </w:tcPr>
+          <w:p>
+            <w:pPr>
+              <w:pStyle w:val="62"/>
+              <w:rPr>
+                <w:rFonts w:hint="default" w:ascii="Times New Roman" w:hAnsi="Times New Roman"/>
+                <w:lang w:val="en-US" w:eastAsia="zh-CN"/>
+              </w:rPr>
+            </w:pPr>
+            <w:r>
+              <w:rPr>
+                <w:rFonts w:hint="eastAsia" w:ascii="Times New Roman" w:hAnsi="Times New Roman"/>
+                <w:lang w:val="en-US" w:eastAsia="zh-CN"/>
+              </w:rPr>
+              <w:t>风格</w:t>
+            </w:r>
+          </w:p>
+        </w:tc>
+        <w:tc>
+          <w:tcPr>
+            <w:tcW w:w="2023" w:type="dxa"/>
+            <w:tcBorders>
+              <w:top w:val="nil"/>
+              <w:left w:val="nil"/>
+              <w:bottom w:val="nil"/>
+              <w:right w:val="nil"/>
+            </w:tcBorders>
+          </w:tcPr>
+          <w:p>
+            <w:pPr>
+              <w:pStyle w:val="62"/>
+              <w:rPr>
+                <w:rFonts w:hint="default" w:ascii="Times New Roman" w:hAnsi="Times New Roman"/>
+                <w:lang w:val="en-US" w:eastAsia="zh-CN"/>
+              </w:rPr>
+            </w:pPr>
+            <w:r>
+              <w:rPr>
+                <w:rFonts w:hint="eastAsia" w:ascii="Times New Roman" w:hAnsi="Times New Roman"/>
+                <w:lang w:val="en-US" w:eastAsia="zh-CN"/>
+              </w:rPr>
+              <w:t>style</w:t>
+            </w:r>
+          </w:p>
+        </w:tc>
+        <w:tc>
+          <w:tcPr>
+            <w:tcW w:w="1416" w:type="dxa"/>
+            <w:tcBorders>
+              <w:top w:val="nil"/>
+              <w:left w:val="nil"/>
+              <w:bottom w:val="nil"/>
+              <w:right w:val="nil"/>
+            </w:tcBorders>
+          </w:tcPr>
+          <w:p>
+            <w:pPr>
+              <w:pStyle w:val="62"/>
+              <w:rPr>
+                <w:rFonts w:ascii="Times New Roman" w:hAnsi="Times New Roman"/>
+              </w:rPr>
+            </w:pPr>
+            <w:r>
+              <w:rPr>
+                <w:rFonts w:ascii="Times New Roman" w:hAnsi="Times New Roman"/>
+              </w:rPr>
+              <w:t>否</w:t>
+            </w:r>
+          </w:p>
+        </w:tc>
+        <w:tc>
+          <w:tcPr>
+            <w:tcW w:w="1342" w:type="dxa"/>
+            <w:tcBorders>
+              <w:top w:val="nil"/>
+              <w:left w:val="nil"/>
+              <w:bottom w:val="nil"/>
+              <w:right w:val="nil"/>
+            </w:tcBorders>
+          </w:tcPr>
+          <w:p>
+            <w:pPr>
+              <w:pStyle w:val="62"/>
+              <w:rPr>
+                <w:rFonts w:ascii="Times New Roman" w:hAnsi="Times New Roman"/>
+              </w:rPr>
+            </w:pPr>
+            <w:r>
+              <w:rPr>
+                <w:rFonts w:ascii="Times New Roman" w:hAnsi="Times New Roman"/>
+              </w:rPr>
+              <w:t>否</w:t>
+            </w:r>
+          </w:p>
+        </w:tc>
+        <w:tc>
+          <w:tcPr>
+            <w:tcW w:w="2663" w:type="dxa"/>
+            <w:tcBorders>
+              <w:top w:val="nil"/>
+              <w:left w:val="nil"/>
+              <w:bottom w:val="nil"/>
+              <w:right w:val="nil"/>
+            </w:tcBorders>
+          </w:tcPr>
+          <w:p>
+            <w:pPr>
+              <w:pStyle w:val="62"/>
+              <w:rPr>
+                <w:rFonts w:ascii="Times New Roman" w:hAnsi="Times New Roman"/>
+              </w:rPr>
+            </w:pPr>
+            <w:r>
+              <w:rPr>
+                <w:rFonts w:ascii="Times New Roman" w:hAnsi="Times New Roman"/>
+              </w:rPr>
+              <w:t>varchar(</w:t>
+            </w:r>
+            <w:r>
+              <w:rPr>
+                <w:rFonts w:hint="eastAsia" w:ascii="Times New Roman" w:hAnsi="Times New Roman"/>
+                <w:lang w:val="en-US" w:eastAsia="zh-CN"/>
+              </w:rPr>
+              <w:t>2</w:t>
+            </w:r>
+            <w:r>
+              <w:rPr>
+                <w:rFonts w:ascii="Times New Roman" w:hAnsi="Times New Roman"/>
+              </w:rPr>
+              <w:t>0)</w:t>
+            </w:r>
+          </w:p>
+        </w:tc>
+      </w:tr>
+      <w:tr>
+        <w:tblPrEx>
+          <w:tblLayout w:type="fixed"/>
+          <w:tblCellMar>
+            <w:top w:w="0" w:type="dxa"/>
+            <w:left w:w="113" w:type="dxa"/>
+            <w:bottom w:w="0" w:type="dxa"/>
+            <w:right w:w="113" w:type="dxa"/>
+          </w:tblCellMar>
+        </w:tblPrEx>
+        <w:trPr>
+          <w:jc w:val="center"/>
+        </w:trPr>
+        <w:tc>
+          <w:tcPr>
+            <w:tcW w:w="1588" w:type="dxa"/>
+            <w:tcBorders>
+              <w:top w:val="nil"/>
+              <w:left w:val="nil"/>
+              <w:bottom w:val="nil"/>
+              <w:right w:val="nil"/>
+            </w:tcBorders>
+          </w:tcPr>
+          <w:p>
+            <w:pPr>
+              <w:pStyle w:val="62"/>
+              <w:rPr>
+                <w:rFonts w:hint="default" w:ascii="Times New Roman" w:hAnsi="Times New Roman"/>
+                <w:lang w:val="en-US" w:eastAsia="zh-CN"/>
+              </w:rPr>
+            </w:pPr>
+            <w:r>
+              <w:rPr>
+                <w:rFonts w:hint="eastAsia" w:ascii="Times New Roman" w:hAnsi="Times New Roman"/>
+                <w:lang w:val="en-US" w:eastAsia="zh-CN"/>
+              </w:rPr>
+              <w:t>点击量</w:t>
+            </w:r>
+          </w:p>
+        </w:tc>
+        <w:tc>
+          <w:tcPr>
+            <w:tcW w:w="2023" w:type="dxa"/>
+            <w:tcBorders>
+              <w:top w:val="nil"/>
+              <w:left w:val="nil"/>
+              <w:bottom w:val="nil"/>
+              <w:right w:val="nil"/>
+            </w:tcBorders>
+          </w:tcPr>
+          <w:p>
+            <w:pPr>
+              <w:pStyle w:val="62"/>
+              <w:rPr>
+                <w:rFonts w:hint="default" w:ascii="Times New Roman" w:hAnsi="Times New Roman"/>
+                <w:lang w:val="en-US" w:eastAsia="zh-CN"/>
+              </w:rPr>
+            </w:pPr>
+            <w:r>
+              <w:rPr>
+                <w:rFonts w:hint="eastAsia" w:ascii="Times New Roman" w:hAnsi="Times New Roman"/>
+                <w:lang w:val="en-US" w:eastAsia="zh-CN"/>
+              </w:rPr>
+              <w:t>clicknum</w:t>
+            </w:r>
+          </w:p>
+        </w:tc>
+        <w:tc>
+          <w:tcPr>
+            <w:tcW w:w="1416" w:type="dxa"/>
+            <w:tcBorders>
+              <w:top w:val="nil"/>
+              <w:left w:val="nil"/>
+              <w:bottom w:val="nil"/>
+              <w:right w:val="nil"/>
+            </w:tcBorders>
+          </w:tcPr>
+          <w:p>
+            <w:pPr>
+              <w:pStyle w:val="62"/>
+              <w:rPr>
+                <w:rFonts w:ascii="Times New Roman" w:hAnsi="Times New Roman"/>
+              </w:rPr>
+            </w:pPr>
+            <w:r>
+              <w:rPr>
+                <w:rFonts w:ascii="Times New Roman" w:hAnsi="Times New Roman"/>
+              </w:rPr>
+              <w:t>否</w:t>
+            </w:r>
+          </w:p>
+        </w:tc>
+        <w:tc>
+          <w:tcPr>
+            <w:tcW w:w="1342" w:type="dxa"/>
+            <w:tcBorders>
+              <w:top w:val="nil"/>
+              <w:left w:val="nil"/>
+              <w:bottom w:val="nil"/>
+              <w:right w:val="nil"/>
+            </w:tcBorders>
+          </w:tcPr>
+          <w:p>
+            <w:pPr>
+              <w:pStyle w:val="62"/>
+              <w:rPr>
+                <w:rFonts w:ascii="Times New Roman" w:hAnsi="Times New Roman"/>
+              </w:rPr>
+            </w:pPr>
+            <w:r>
+              <w:rPr>
+                <w:rFonts w:ascii="Times New Roman" w:hAnsi="Times New Roman"/>
+              </w:rPr>
+              <w:t>否</w:t>
+            </w:r>
+          </w:p>
+        </w:tc>
+        <w:tc>
+          <w:tcPr>
+            <w:tcW w:w="2663" w:type="dxa"/>
+            <w:tcBorders>
+              <w:top w:val="nil"/>
+              <w:left w:val="nil"/>
+              <w:bottom w:val="nil"/>
+              <w:right w:val="nil"/>
+            </w:tcBorders>
+          </w:tcPr>
+          <w:p>
+            <w:pPr>
+              <w:pStyle w:val="62"/>
+              <w:rPr>
+                <w:rFonts w:hint="default" w:ascii="Times New Roman" w:hAnsi="Times New Roman" w:eastAsia="宋体"/>
+                <w:lang w:val="en-US" w:eastAsia="zh-CN"/>
+              </w:rPr>
+            </w:pPr>
+            <w:r>
+              <w:rPr>
+                <w:rFonts w:hint="eastAsia" w:ascii="Times New Roman" w:hAnsi="Times New Roman"/>
+                <w:lang w:val="en-US" w:eastAsia="zh-CN"/>
+              </w:rPr>
+              <w:t>int(11)</w:t>
+            </w:r>
+          </w:p>
+        </w:tc>
+      </w:tr>
+      <w:tr>
+        <w:tblPrEx>
+          <w:tblLayout w:type="fixed"/>
+          <w:tblCellMar>
+            <w:top w:w="0" w:type="dxa"/>
+            <w:left w:w="113" w:type="dxa"/>
+            <w:bottom w:w="0" w:type="dxa"/>
+            <w:right w:w="113" w:type="dxa"/>
+          </w:tblCellMar>
+        </w:tblPrEx>
+        <w:trPr>
+          <w:jc w:val="center"/>
+        </w:trPr>
+        <w:tc>
+          <w:tcPr>
+            <w:tcW w:w="1588" w:type="dxa"/>
+            <w:tcBorders>
+              <w:top w:val="nil"/>
+              <w:left w:val="nil"/>
+              <w:bottom w:val="nil"/>
+              <w:right w:val="nil"/>
+            </w:tcBorders>
+          </w:tcPr>
+          <w:p>
+            <w:pPr>
+              <w:pStyle w:val="62"/>
+              <w:rPr>
+                <w:rFonts w:hint="default" w:ascii="Times New Roman" w:hAnsi="Times New Roman"/>
+                <w:lang w:val="en-US" w:eastAsia="zh-CN"/>
+              </w:rPr>
+            </w:pPr>
+            <w:r>
+              <w:rPr>
+                <w:rFonts w:hint="eastAsia" w:ascii="Times New Roman" w:hAnsi="Times New Roman"/>
+                <w:lang w:val="en-US" w:eastAsia="zh-CN"/>
+              </w:rPr>
+              <w:t>回复量</w:t>
+            </w:r>
+          </w:p>
+        </w:tc>
+        <w:tc>
+          <w:tcPr>
+            <w:tcW w:w="2023" w:type="dxa"/>
+            <w:tcBorders>
+              <w:top w:val="nil"/>
+              <w:left w:val="nil"/>
+              <w:bottom w:val="nil"/>
+              <w:right w:val="nil"/>
+            </w:tcBorders>
+          </w:tcPr>
+          <w:p>
+            <w:pPr>
+              <w:pStyle w:val="62"/>
+              <w:rPr>
+                <w:rFonts w:hint="default" w:ascii="Times New Roman" w:hAnsi="Times New Roman"/>
+                <w:lang w:val="en-US" w:eastAsia="zh-CN"/>
+              </w:rPr>
+            </w:pPr>
+            <w:r>
+              <w:rPr>
+                <w:rFonts w:hint="eastAsia" w:ascii="Times New Roman" w:hAnsi="Times New Roman"/>
+                <w:lang w:val="en-US" w:eastAsia="zh-CN"/>
+              </w:rPr>
+              <w:t>reploynum</w:t>
+            </w:r>
+          </w:p>
+        </w:tc>
+        <w:tc>
+          <w:tcPr>
+            <w:tcW w:w="1416" w:type="dxa"/>
+            <w:tcBorders>
+              <w:top w:val="nil"/>
+              <w:left w:val="nil"/>
+              <w:bottom w:val="nil"/>
+              <w:right w:val="nil"/>
+            </w:tcBorders>
+          </w:tcPr>
+          <w:p>
+            <w:pPr>
+              <w:pStyle w:val="62"/>
+              <w:rPr>
+                <w:rFonts w:ascii="Times New Roman" w:hAnsi="Times New Roman"/>
+              </w:rPr>
+            </w:pPr>
+            <w:r>
+              <w:rPr>
+                <w:rFonts w:ascii="Times New Roman" w:hAnsi="Times New Roman"/>
+              </w:rPr>
+              <w:t>否</w:t>
+            </w:r>
+          </w:p>
+        </w:tc>
+        <w:tc>
+          <w:tcPr>
+            <w:tcW w:w="1342" w:type="dxa"/>
+            <w:tcBorders>
+              <w:top w:val="nil"/>
+              <w:left w:val="nil"/>
+              <w:bottom w:val="nil"/>
+              <w:right w:val="nil"/>
+            </w:tcBorders>
+          </w:tcPr>
+          <w:p>
+            <w:pPr>
+              <w:pStyle w:val="62"/>
+              <w:rPr>
+                <w:rFonts w:ascii="Times New Roman" w:hAnsi="Times New Roman"/>
+              </w:rPr>
+            </w:pPr>
+            <w:r>
+              <w:rPr>
+                <w:rFonts w:ascii="Times New Roman" w:hAnsi="Times New Roman"/>
+              </w:rPr>
+              <w:t>否</w:t>
+            </w:r>
+          </w:p>
+        </w:tc>
+        <w:tc>
+          <w:tcPr>
+            <w:tcW w:w="2663" w:type="dxa"/>
+            <w:tcBorders>
+              <w:top w:val="nil"/>
+              <w:left w:val="nil"/>
+              <w:bottom w:val="nil"/>
+              <w:right w:val="nil"/>
+            </w:tcBorders>
+          </w:tcPr>
+          <w:p>
+            <w:pPr>
+              <w:pStyle w:val="62"/>
+              <w:rPr>
+                <w:rFonts w:ascii="Times New Roman" w:hAnsi="Times New Roman"/>
+              </w:rPr>
+            </w:pPr>
+            <w:r>
+              <w:rPr>
+                <w:rFonts w:hint="eastAsia" w:ascii="Times New Roman" w:hAnsi="Times New Roman"/>
+                <w:lang w:val="en-US" w:eastAsia="zh-CN"/>
+              </w:rPr>
+              <w:t>int(11)</w:t>
+            </w:r>
+          </w:p>
+        </w:tc>
+      </w:tr>
+      <w:tr>
+        <w:tblPrEx>
+          <w:tblLayout w:type="fixed"/>
+          <w:tblCellMar>
+            <w:top w:w="0" w:type="dxa"/>
+            <w:left w:w="113" w:type="dxa"/>
+            <w:bottom w:w="0" w:type="dxa"/>
+            <w:right w:w="113" w:type="dxa"/>
+          </w:tblCellMar>
+        </w:tblPrEx>
+        <w:trPr>
+          <w:jc w:val="center"/>
+        </w:trPr>
+        <w:tc>
+          <w:tcPr>
+            <w:tcW w:w="1588" w:type="dxa"/>
+            <w:tcBorders>
+              <w:top w:val="nil"/>
+              <w:left w:val="nil"/>
               <w:bottom w:val="single" w:color="auto" w:sz="12" w:space="0"/>
               <w:right w:val="nil"/>
             </w:tcBorders>
@@ -15044,7 +16833,7 @@
                 <w:rFonts w:hint="eastAsia" w:ascii="Times New Roman" w:hAnsi="Times New Roman"/>
                 <w:lang w:val="en-US" w:eastAsia="zh-CN"/>
               </w:rPr>
-              <w:t>约拍编号</w:t>
+              <w:t>图片路径</w:t>
             </w:r>
           </w:p>
         </w:tc>
@@ -15071,7 +16860,7 @@
                 <w:rFonts w:hint="eastAsia" w:ascii="Times New Roman" w:hAnsi="Times New Roman"/>
                 <w:lang w:val="en-US" w:eastAsia="zh-CN"/>
               </w:rPr>
-              <w:t>bid</w:t>
+              <w:t>imgurl</w:t>
             </w:r>
           </w:p>
         </w:tc>
@@ -15153,7 +16942,7 @@
                 <w:rFonts w:hint="eastAsia" w:ascii="Times New Roman" w:hAnsi="Times New Roman"/>
                 <w:lang w:val="en-US" w:eastAsia="zh-CN"/>
               </w:rPr>
-              <w:t>2</w:t>
+              <w:t>10</w:t>
             </w:r>
             <w:r>
               <w:rPr>
@@ -15184,7 +16973,7 @@
           <w:rFonts w:hint="eastAsia"/>
           <w:lang w:val="en-US" w:eastAsia="zh-CN"/>
         </w:rPr>
-        <w:t>社区信息</w:t>
+        <w:t>点赞</w:t>
       </w:r>
       <w:r>
         <w:rPr>
@@ -15203,7 +16992,7 @@
           <w:rFonts w:hint="eastAsia"/>
           <w:lang w:val="en-US" w:eastAsia="zh-CN"/>
         </w:rPr>
-        <w:t>该表记录的是社区帖子有关的属性信息</w:t>
+        <w:t>该表记录的是点赞有关的属性信息</w:t>
       </w:r>
       <w:r>
         <w:rPr>
@@ -15219,7 +17008,7 @@
           <w:rFonts w:hint="eastAsia"/>
           <w:lang w:val="en-US" w:eastAsia="zh-CN"/>
         </w:rPr>
-        <w:t>6</w:t>
+        <w:t>5</w:t>
       </w:r>
       <w:r>
         <w:t>所示。</w:t>
@@ -15246,7 +17035,7 @@
           <w:rFonts w:hint="eastAsia"/>
           <w:lang w:val="en-US" w:eastAsia="zh-CN"/>
         </w:rPr>
-        <w:t>6 社区信息</w:t>
+        <w:t>5 点赞</w:t>
       </w:r>
       <w:r>
         <w:rPr>
@@ -15460,7 +17249,7 @@
                 <w:rFonts w:hint="eastAsia" w:ascii="Times New Roman" w:hAnsi="Times New Roman"/>
                 <w:lang w:val="en-US" w:eastAsia="zh-CN"/>
               </w:rPr>
-              <w:t>社区帖子</w:t>
+              <w:t>点赞</w:t>
             </w:r>
             <w:r>
               <w:rPr>
@@ -15511,16 +17300,14 @@
             <w:pPr>
               <w:pStyle w:val="62"/>
               <w:rPr>
-                <w:rFonts w:hint="default" w:ascii="Times New Roman" w:hAnsi="Times New Roman" w:eastAsia="宋体"/>
-                <w:lang w:val="en-US" w:eastAsia="zh-CN"/>
-              </w:rPr>
-            </w:pPr>
-            <w:r>
-              <w:rPr>
-                <w:rFonts w:hint="eastAsia" w:ascii="Times New Roman" w:hAnsi="Times New Roman"/>
-                <w:lang w:val="en-US" w:eastAsia="zh-CN"/>
-              </w:rPr>
-              <w:t>是</w:t>
+                <w:rFonts w:ascii="Times New Roman" w:hAnsi="Times New Roman"/>
+              </w:rPr>
+            </w:pPr>
+            <w:r>
+              <w:rPr>
+                <w:rFonts w:ascii="Times New Roman" w:hAnsi="Times New Roman"/>
+              </w:rPr>
+              <w:t>否</w:t>
             </w:r>
           </w:p>
         </w:tc>
@@ -15763,7 +17550,7 @@
             <w:tcBorders>
               <w:top w:val="nil"/>
               <w:left w:val="nil"/>
-              <w:bottom w:val="nil"/>
+              <w:bottom w:val="single" w:color="auto" w:sz="12" w:space="0"/>
               <w:right w:val="nil"/>
             </w:tcBorders>
           </w:tcPr>
@@ -15780,7 +17567,7 @@
                 <w:rFonts w:hint="eastAsia" w:ascii="Times New Roman" w:hAnsi="Times New Roman"/>
                 <w:lang w:val="en-US" w:eastAsia="zh-CN"/>
               </w:rPr>
-              <w:t>帖子标题</w:t>
+              <w:t>约拍编号</w:t>
             </w:r>
           </w:p>
         </w:tc>
@@ -15790,7 +17577,7 @@
             <w:tcBorders>
               <w:top w:val="nil"/>
               <w:left w:val="nil"/>
-              <w:bottom w:val="nil"/>
+              <w:bottom w:val="single" w:color="auto" w:sz="12" w:space="0"/>
               <w:right w:val="nil"/>
             </w:tcBorders>
           </w:tcPr>
@@ -15817,7 +17604,7 @@
             <w:tcBorders>
               <w:top w:val="nil"/>
               <w:left w:val="nil"/>
-              <w:bottom w:val="nil"/>
+              <w:bottom w:val="single" w:color="auto" w:sz="12" w:space="0"/>
               <w:right w:val="nil"/>
             </w:tcBorders>
           </w:tcPr>
@@ -15842,7 +17629,7 @@
             <w:tcBorders>
               <w:top w:val="nil"/>
               <w:left w:val="nil"/>
-              <w:bottom w:val="nil"/>
+              <w:bottom w:val="single" w:color="auto" w:sz="12" w:space="0"/>
               <w:right w:val="nil"/>
             </w:tcBorders>
           </w:tcPr>
@@ -15867,7 +17654,7 @@
             <w:tcBorders>
               <w:top w:val="nil"/>
               <w:left w:val="nil"/>
-              <w:bottom w:val="nil"/>
+              <w:bottom w:val="single" w:color="auto" w:sz="12" w:space="0"/>
               <w:right w:val="nil"/>
             </w:tcBorders>
           </w:tcPr>
@@ -15889,933 +17676,7 @@
                 <w:rFonts w:hint="eastAsia" w:ascii="Times New Roman" w:hAnsi="Times New Roman"/>
                 <w:lang w:val="en-US" w:eastAsia="zh-CN"/>
               </w:rPr>
-              <w:t>5</w:t>
-            </w:r>
-            <w:r>
-              <w:rPr>
-                <w:rFonts w:ascii="Times New Roman" w:hAnsi="Times New Roman"/>
-              </w:rPr>
-              <w:t>0)</w:t>
-            </w:r>
-          </w:p>
-        </w:tc>
-      </w:tr>
-      <w:tr>
-        <w:tblPrEx>
-          <w:tblLayout w:type="fixed"/>
-          <w:tblCellMar>
-            <w:top w:w="0" w:type="dxa"/>
-            <w:left w:w="113" w:type="dxa"/>
-            <w:bottom w:w="0" w:type="dxa"/>
-            <w:right w:w="113" w:type="dxa"/>
-          </w:tblCellMar>
-        </w:tblPrEx>
-        <w:trPr>
-          <w:jc w:val="center"/>
-        </w:trPr>
-        <w:tc>
-          <w:tcPr>
-            <w:tcW w:w="1588" w:type="dxa"/>
-            <w:tcBorders>
-              <w:top w:val="nil"/>
-              <w:left w:val="nil"/>
-              <w:bottom w:val="nil"/>
-              <w:right w:val="nil"/>
-            </w:tcBorders>
-          </w:tcPr>
-          <w:p>
-            <w:pPr>
-              <w:pStyle w:val="62"/>
-              <w:rPr>
-                <w:rFonts w:hint="default" w:ascii="Times New Roman" w:hAnsi="Times New Roman"/>
-                <w:lang w:val="en-US" w:eastAsia="zh-CN"/>
-              </w:rPr>
-            </w:pPr>
-            <w:r>
-              <w:rPr>
-                <w:rFonts w:hint="eastAsia" w:ascii="Times New Roman" w:hAnsi="Times New Roman"/>
-                <w:lang w:val="en-US" w:eastAsia="zh-CN"/>
-              </w:rPr>
-              <w:t>帖子的内容</w:t>
-            </w:r>
-          </w:p>
-        </w:tc>
-        <w:tc>
-          <w:tcPr>
-            <w:tcW w:w="2023" w:type="dxa"/>
-            <w:tcBorders>
-              <w:top w:val="nil"/>
-              <w:left w:val="nil"/>
-              <w:bottom w:val="nil"/>
-              <w:right w:val="nil"/>
-            </w:tcBorders>
-          </w:tcPr>
-          <w:p>
-            <w:pPr>
-              <w:pStyle w:val="62"/>
-              <w:rPr>
-                <w:rFonts w:hint="default" w:ascii="Times New Roman" w:hAnsi="Times New Roman"/>
-                <w:lang w:val="en-US" w:eastAsia="zh-CN"/>
-              </w:rPr>
-            </w:pPr>
-            <w:r>
-              <w:rPr>
-                <w:rFonts w:hint="eastAsia" w:ascii="Times New Roman" w:hAnsi="Times New Roman"/>
-                <w:lang w:val="en-US" w:eastAsia="zh-CN"/>
-              </w:rPr>
-              <w:t>command</w:t>
-            </w:r>
-          </w:p>
-        </w:tc>
-        <w:tc>
-          <w:tcPr>
-            <w:tcW w:w="1416" w:type="dxa"/>
-            <w:tcBorders>
-              <w:top w:val="nil"/>
-              <w:left w:val="nil"/>
-              <w:bottom w:val="nil"/>
-              <w:right w:val="nil"/>
-            </w:tcBorders>
-          </w:tcPr>
-          <w:p>
-            <w:pPr>
-              <w:pStyle w:val="62"/>
-              <w:rPr>
-                <w:rFonts w:ascii="Times New Roman" w:hAnsi="Times New Roman"/>
-              </w:rPr>
-            </w:pPr>
-            <w:r>
-              <w:rPr>
-                <w:rFonts w:ascii="Times New Roman" w:hAnsi="Times New Roman"/>
-              </w:rPr>
-              <w:t>否</w:t>
-            </w:r>
-          </w:p>
-        </w:tc>
-        <w:tc>
-          <w:tcPr>
-            <w:tcW w:w="1342" w:type="dxa"/>
-            <w:tcBorders>
-              <w:top w:val="nil"/>
-              <w:left w:val="nil"/>
-              <w:bottom w:val="nil"/>
-              <w:right w:val="nil"/>
-            </w:tcBorders>
-          </w:tcPr>
-          <w:p>
-            <w:pPr>
-              <w:pStyle w:val="62"/>
-              <w:rPr>
-                <w:rFonts w:ascii="Times New Roman" w:hAnsi="Times New Roman"/>
-              </w:rPr>
-            </w:pPr>
-            <w:r>
-              <w:rPr>
-                <w:rFonts w:ascii="Times New Roman" w:hAnsi="Times New Roman"/>
-              </w:rPr>
-              <w:t>否</w:t>
-            </w:r>
-          </w:p>
-        </w:tc>
-        <w:tc>
-          <w:tcPr>
-            <w:tcW w:w="2663" w:type="dxa"/>
-            <w:tcBorders>
-              <w:top w:val="nil"/>
-              <w:left w:val="nil"/>
-              <w:bottom w:val="nil"/>
-              <w:right w:val="nil"/>
-            </w:tcBorders>
-          </w:tcPr>
-          <w:p>
-            <w:pPr>
-              <w:pStyle w:val="62"/>
-              <w:rPr>
-                <w:rFonts w:ascii="Times New Roman" w:hAnsi="Times New Roman"/>
-              </w:rPr>
-            </w:pPr>
-            <w:r>
-              <w:rPr>
-                <w:rFonts w:ascii="Times New Roman" w:hAnsi="Times New Roman"/>
-              </w:rPr>
-              <w:t>varchar(</w:t>
-            </w:r>
-            <w:r>
-              <w:rPr>
-                <w:rFonts w:hint="eastAsia" w:ascii="Times New Roman" w:hAnsi="Times New Roman"/>
-                <w:lang w:val="en-US" w:eastAsia="zh-CN"/>
-              </w:rPr>
-              <w:t>5</w:t>
-            </w:r>
-            <w:r>
-              <w:rPr>
-                <w:rFonts w:ascii="Times New Roman" w:hAnsi="Times New Roman"/>
-              </w:rPr>
-              <w:t>0</w:t>
-            </w:r>
-            <w:r>
-              <w:rPr>
-                <w:rFonts w:hint="eastAsia" w:ascii="Times New Roman" w:hAnsi="Times New Roman"/>
-                <w:lang w:val="en-US" w:eastAsia="zh-CN"/>
-              </w:rPr>
-              <w:t>0</w:t>
-            </w:r>
-            <w:r>
-              <w:rPr>
-                <w:rFonts w:ascii="Times New Roman" w:hAnsi="Times New Roman"/>
-              </w:rPr>
-              <w:t>)</w:t>
-            </w:r>
-          </w:p>
-        </w:tc>
-      </w:tr>
-      <w:tr>
-        <w:tblPrEx>
-          <w:tblLayout w:type="fixed"/>
-          <w:tblCellMar>
-            <w:top w:w="0" w:type="dxa"/>
-            <w:left w:w="113" w:type="dxa"/>
-            <w:bottom w:w="0" w:type="dxa"/>
-            <w:right w:w="113" w:type="dxa"/>
-          </w:tblCellMar>
-        </w:tblPrEx>
-        <w:trPr>
-          <w:jc w:val="center"/>
-        </w:trPr>
-        <w:tc>
-          <w:tcPr>
-            <w:tcW w:w="1588" w:type="dxa"/>
-            <w:tcBorders>
-              <w:top w:val="nil"/>
-              <w:left w:val="nil"/>
-              <w:bottom w:val="nil"/>
-              <w:right w:val="nil"/>
-            </w:tcBorders>
-          </w:tcPr>
-          <w:p>
-            <w:pPr>
-              <w:pStyle w:val="62"/>
-              <w:rPr>
-                <w:rFonts w:hint="default" w:ascii="Times New Roman" w:hAnsi="Times New Roman"/>
-                <w:lang w:val="en-US" w:eastAsia="zh-CN"/>
-              </w:rPr>
-            </w:pPr>
-            <w:r>
-              <w:rPr>
-                <w:rFonts w:hint="eastAsia" w:ascii="Times New Roman" w:hAnsi="Times New Roman"/>
-                <w:lang w:val="en-US" w:eastAsia="zh-CN"/>
-              </w:rPr>
-              <w:t>发帖时间</w:t>
-            </w:r>
-          </w:p>
-        </w:tc>
-        <w:tc>
-          <w:tcPr>
-            <w:tcW w:w="2023" w:type="dxa"/>
-            <w:tcBorders>
-              <w:top w:val="nil"/>
-              <w:left w:val="nil"/>
-              <w:bottom w:val="nil"/>
-              <w:right w:val="nil"/>
-            </w:tcBorders>
-          </w:tcPr>
-          <w:p>
-            <w:pPr>
-              <w:pStyle w:val="62"/>
-              <w:rPr>
-                <w:rFonts w:hint="default" w:ascii="Times New Roman" w:hAnsi="Times New Roman"/>
-                <w:lang w:val="en-US" w:eastAsia="zh-CN"/>
-              </w:rPr>
-            </w:pPr>
-            <w:r>
-              <w:rPr>
-                <w:rFonts w:hint="eastAsia" w:ascii="Times New Roman" w:hAnsi="Times New Roman"/>
-                <w:lang w:val="en-US" w:eastAsia="zh-CN"/>
-              </w:rPr>
-              <w:t>comtime</w:t>
-            </w:r>
-          </w:p>
-        </w:tc>
-        <w:tc>
-          <w:tcPr>
-            <w:tcW w:w="1416" w:type="dxa"/>
-            <w:tcBorders>
-              <w:top w:val="nil"/>
-              <w:left w:val="nil"/>
-              <w:bottom w:val="nil"/>
-              <w:right w:val="nil"/>
-            </w:tcBorders>
-          </w:tcPr>
-          <w:p>
-            <w:pPr>
-              <w:pStyle w:val="62"/>
-              <w:rPr>
-                <w:rFonts w:ascii="Times New Roman" w:hAnsi="Times New Roman"/>
-              </w:rPr>
-            </w:pPr>
-            <w:r>
-              <w:rPr>
-                <w:rFonts w:ascii="Times New Roman" w:hAnsi="Times New Roman"/>
-              </w:rPr>
-              <w:t>否</w:t>
-            </w:r>
-          </w:p>
-        </w:tc>
-        <w:tc>
-          <w:tcPr>
-            <w:tcW w:w="1342" w:type="dxa"/>
-            <w:tcBorders>
-              <w:top w:val="nil"/>
-              <w:left w:val="nil"/>
-              <w:bottom w:val="nil"/>
-              <w:right w:val="nil"/>
-            </w:tcBorders>
-          </w:tcPr>
-          <w:p>
-            <w:pPr>
-              <w:pStyle w:val="62"/>
-              <w:rPr>
-                <w:rFonts w:ascii="Times New Roman" w:hAnsi="Times New Roman"/>
-              </w:rPr>
-            </w:pPr>
-            <w:r>
-              <w:rPr>
-                <w:rFonts w:ascii="Times New Roman" w:hAnsi="Times New Roman"/>
-              </w:rPr>
-              <w:t>否</w:t>
-            </w:r>
-          </w:p>
-        </w:tc>
-        <w:tc>
-          <w:tcPr>
-            <w:tcW w:w="2663" w:type="dxa"/>
-            <w:tcBorders>
-              <w:top w:val="nil"/>
-              <w:left w:val="nil"/>
-              <w:bottom w:val="nil"/>
-              <w:right w:val="nil"/>
-            </w:tcBorders>
-          </w:tcPr>
-          <w:p>
-            <w:pPr>
-              <w:pStyle w:val="62"/>
-              <w:rPr>
-                <w:rFonts w:ascii="Times New Roman" w:hAnsi="Times New Roman"/>
-              </w:rPr>
-            </w:pPr>
-            <w:r>
-              <w:rPr>
-                <w:rFonts w:ascii="Times New Roman" w:hAnsi="Times New Roman"/>
-              </w:rPr>
-              <w:t>varchar(</w:t>
-            </w:r>
-            <w:r>
-              <w:rPr>
-                <w:rFonts w:hint="eastAsia" w:ascii="Times New Roman" w:hAnsi="Times New Roman"/>
-                <w:lang w:val="en-US" w:eastAsia="zh-CN"/>
-              </w:rPr>
               <w:t>2</w:t>
-            </w:r>
-            <w:r>
-              <w:rPr>
-                <w:rFonts w:ascii="Times New Roman" w:hAnsi="Times New Roman"/>
-              </w:rPr>
-              <w:t>0)</w:t>
-            </w:r>
-          </w:p>
-        </w:tc>
-      </w:tr>
-      <w:tr>
-        <w:tblPrEx>
-          <w:tblLayout w:type="fixed"/>
-          <w:tblCellMar>
-            <w:top w:w="0" w:type="dxa"/>
-            <w:left w:w="113" w:type="dxa"/>
-            <w:bottom w:w="0" w:type="dxa"/>
-            <w:right w:w="113" w:type="dxa"/>
-          </w:tblCellMar>
-        </w:tblPrEx>
-        <w:trPr>
-          <w:jc w:val="center"/>
-        </w:trPr>
-        <w:tc>
-          <w:tcPr>
-            <w:tcW w:w="1588" w:type="dxa"/>
-            <w:tcBorders>
-              <w:top w:val="nil"/>
-              <w:left w:val="nil"/>
-              <w:bottom w:val="nil"/>
-              <w:right w:val="nil"/>
-            </w:tcBorders>
-          </w:tcPr>
-          <w:p>
-            <w:pPr>
-              <w:pStyle w:val="62"/>
-              <w:rPr>
-                <w:rFonts w:hint="default" w:ascii="Times New Roman" w:hAnsi="Times New Roman"/>
-                <w:lang w:val="en-US" w:eastAsia="zh-CN"/>
-              </w:rPr>
-            </w:pPr>
-            <w:r>
-              <w:rPr>
-                <w:rFonts w:hint="eastAsia" w:ascii="Times New Roman" w:hAnsi="Times New Roman"/>
-                <w:lang w:val="en-US" w:eastAsia="zh-CN"/>
-              </w:rPr>
-              <w:t>风格</w:t>
-            </w:r>
-          </w:p>
-        </w:tc>
-        <w:tc>
-          <w:tcPr>
-            <w:tcW w:w="2023" w:type="dxa"/>
-            <w:tcBorders>
-              <w:top w:val="nil"/>
-              <w:left w:val="nil"/>
-              <w:bottom w:val="nil"/>
-              <w:right w:val="nil"/>
-            </w:tcBorders>
-          </w:tcPr>
-          <w:p>
-            <w:pPr>
-              <w:pStyle w:val="62"/>
-              <w:rPr>
-                <w:rFonts w:hint="default" w:ascii="Times New Roman" w:hAnsi="Times New Roman"/>
-                <w:lang w:val="en-US" w:eastAsia="zh-CN"/>
-              </w:rPr>
-            </w:pPr>
-            <w:r>
-              <w:rPr>
-                <w:rFonts w:hint="eastAsia" w:ascii="Times New Roman" w:hAnsi="Times New Roman"/>
-                <w:lang w:val="en-US" w:eastAsia="zh-CN"/>
-              </w:rPr>
-              <w:t>style</w:t>
-            </w:r>
-          </w:p>
-        </w:tc>
-        <w:tc>
-          <w:tcPr>
-            <w:tcW w:w="1416" w:type="dxa"/>
-            <w:tcBorders>
-              <w:top w:val="nil"/>
-              <w:left w:val="nil"/>
-              <w:bottom w:val="nil"/>
-              <w:right w:val="nil"/>
-            </w:tcBorders>
-          </w:tcPr>
-          <w:p>
-            <w:pPr>
-              <w:pStyle w:val="62"/>
-              <w:rPr>
-                <w:rFonts w:ascii="Times New Roman" w:hAnsi="Times New Roman"/>
-              </w:rPr>
-            </w:pPr>
-            <w:r>
-              <w:rPr>
-                <w:rFonts w:ascii="Times New Roman" w:hAnsi="Times New Roman"/>
-              </w:rPr>
-              <w:t>否</w:t>
-            </w:r>
-          </w:p>
-        </w:tc>
-        <w:tc>
-          <w:tcPr>
-            <w:tcW w:w="1342" w:type="dxa"/>
-            <w:tcBorders>
-              <w:top w:val="nil"/>
-              <w:left w:val="nil"/>
-              <w:bottom w:val="nil"/>
-              <w:right w:val="nil"/>
-            </w:tcBorders>
-          </w:tcPr>
-          <w:p>
-            <w:pPr>
-              <w:pStyle w:val="62"/>
-              <w:rPr>
-                <w:rFonts w:ascii="Times New Roman" w:hAnsi="Times New Roman"/>
-              </w:rPr>
-            </w:pPr>
-            <w:r>
-              <w:rPr>
-                <w:rFonts w:ascii="Times New Roman" w:hAnsi="Times New Roman"/>
-              </w:rPr>
-              <w:t>否</w:t>
-            </w:r>
-          </w:p>
-        </w:tc>
-        <w:tc>
-          <w:tcPr>
-            <w:tcW w:w="2663" w:type="dxa"/>
-            <w:tcBorders>
-              <w:top w:val="nil"/>
-              <w:left w:val="nil"/>
-              <w:bottom w:val="nil"/>
-              <w:right w:val="nil"/>
-            </w:tcBorders>
-          </w:tcPr>
-          <w:p>
-            <w:pPr>
-              <w:pStyle w:val="62"/>
-              <w:rPr>
-                <w:rFonts w:ascii="Times New Roman" w:hAnsi="Times New Roman"/>
-              </w:rPr>
-            </w:pPr>
-            <w:r>
-              <w:rPr>
-                <w:rFonts w:ascii="Times New Roman" w:hAnsi="Times New Roman"/>
-              </w:rPr>
-              <w:t>varchar(</w:t>
-            </w:r>
-            <w:r>
-              <w:rPr>
-                <w:rFonts w:hint="eastAsia" w:ascii="Times New Roman" w:hAnsi="Times New Roman"/>
-                <w:lang w:val="en-US" w:eastAsia="zh-CN"/>
-              </w:rPr>
-              <w:t>2</w:t>
-            </w:r>
-            <w:r>
-              <w:rPr>
-                <w:rFonts w:ascii="Times New Roman" w:hAnsi="Times New Roman"/>
-              </w:rPr>
-              <w:t>0)</w:t>
-            </w:r>
-          </w:p>
-        </w:tc>
-      </w:tr>
-      <w:tr>
-        <w:tblPrEx>
-          <w:tblLayout w:type="fixed"/>
-          <w:tblCellMar>
-            <w:top w:w="0" w:type="dxa"/>
-            <w:left w:w="113" w:type="dxa"/>
-            <w:bottom w:w="0" w:type="dxa"/>
-            <w:right w:w="113" w:type="dxa"/>
-          </w:tblCellMar>
-        </w:tblPrEx>
-        <w:trPr>
-          <w:jc w:val="center"/>
-        </w:trPr>
-        <w:tc>
-          <w:tcPr>
-            <w:tcW w:w="1588" w:type="dxa"/>
-            <w:tcBorders>
-              <w:top w:val="nil"/>
-              <w:left w:val="nil"/>
-              <w:bottom w:val="nil"/>
-              <w:right w:val="nil"/>
-            </w:tcBorders>
-          </w:tcPr>
-          <w:p>
-            <w:pPr>
-              <w:pStyle w:val="62"/>
-              <w:rPr>
-                <w:rFonts w:hint="default" w:ascii="Times New Roman" w:hAnsi="Times New Roman"/>
-                <w:lang w:val="en-US" w:eastAsia="zh-CN"/>
-              </w:rPr>
-            </w:pPr>
-            <w:r>
-              <w:rPr>
-                <w:rFonts w:hint="eastAsia" w:ascii="Times New Roman" w:hAnsi="Times New Roman"/>
-                <w:lang w:val="en-US" w:eastAsia="zh-CN"/>
-              </w:rPr>
-              <w:t>点击量</w:t>
-            </w:r>
-          </w:p>
-        </w:tc>
-        <w:tc>
-          <w:tcPr>
-            <w:tcW w:w="2023" w:type="dxa"/>
-            <w:tcBorders>
-              <w:top w:val="nil"/>
-              <w:left w:val="nil"/>
-              <w:bottom w:val="nil"/>
-              <w:right w:val="nil"/>
-            </w:tcBorders>
-          </w:tcPr>
-          <w:p>
-            <w:pPr>
-              <w:pStyle w:val="62"/>
-              <w:rPr>
-                <w:rFonts w:hint="default" w:ascii="Times New Roman" w:hAnsi="Times New Roman"/>
-                <w:lang w:val="en-US" w:eastAsia="zh-CN"/>
-              </w:rPr>
-            </w:pPr>
-            <w:r>
-              <w:rPr>
-                <w:rFonts w:hint="eastAsia" w:ascii="Times New Roman" w:hAnsi="Times New Roman"/>
-                <w:lang w:val="en-US" w:eastAsia="zh-CN"/>
-              </w:rPr>
-              <w:t>clicknum</w:t>
-            </w:r>
-          </w:p>
-        </w:tc>
-        <w:tc>
-          <w:tcPr>
-            <w:tcW w:w="1416" w:type="dxa"/>
-            <w:tcBorders>
-              <w:top w:val="nil"/>
-              <w:left w:val="nil"/>
-              <w:bottom w:val="nil"/>
-              <w:right w:val="nil"/>
-            </w:tcBorders>
-          </w:tcPr>
-          <w:p>
-            <w:pPr>
-              <w:pStyle w:val="62"/>
-              <w:rPr>
-                <w:rFonts w:ascii="Times New Roman" w:hAnsi="Times New Roman"/>
-              </w:rPr>
-            </w:pPr>
-            <w:r>
-              <w:rPr>
-                <w:rFonts w:ascii="Times New Roman" w:hAnsi="Times New Roman"/>
-              </w:rPr>
-              <w:t>否</w:t>
-            </w:r>
-          </w:p>
-        </w:tc>
-        <w:tc>
-          <w:tcPr>
-            <w:tcW w:w="1342" w:type="dxa"/>
-            <w:tcBorders>
-              <w:top w:val="nil"/>
-              <w:left w:val="nil"/>
-              <w:bottom w:val="nil"/>
-              <w:right w:val="nil"/>
-            </w:tcBorders>
-          </w:tcPr>
-          <w:p>
-            <w:pPr>
-              <w:pStyle w:val="62"/>
-              <w:rPr>
-                <w:rFonts w:ascii="Times New Roman" w:hAnsi="Times New Roman"/>
-              </w:rPr>
-            </w:pPr>
-            <w:r>
-              <w:rPr>
-                <w:rFonts w:ascii="Times New Roman" w:hAnsi="Times New Roman"/>
-              </w:rPr>
-              <w:t>否</w:t>
-            </w:r>
-          </w:p>
-        </w:tc>
-        <w:tc>
-          <w:tcPr>
-            <w:tcW w:w="2663" w:type="dxa"/>
-            <w:tcBorders>
-              <w:top w:val="nil"/>
-              <w:left w:val="nil"/>
-              <w:bottom w:val="nil"/>
-              <w:right w:val="nil"/>
-            </w:tcBorders>
-          </w:tcPr>
-          <w:p>
-            <w:pPr>
-              <w:pStyle w:val="62"/>
-              <w:rPr>
-                <w:rFonts w:hint="default" w:ascii="Times New Roman" w:hAnsi="Times New Roman" w:eastAsia="宋体"/>
-                <w:lang w:val="en-US" w:eastAsia="zh-CN"/>
-              </w:rPr>
-            </w:pPr>
-            <w:r>
-              <w:rPr>
-                <w:rFonts w:hint="eastAsia" w:ascii="Times New Roman" w:hAnsi="Times New Roman"/>
-                <w:lang w:val="en-US" w:eastAsia="zh-CN"/>
-              </w:rPr>
-              <w:t>int(11)</w:t>
-            </w:r>
-          </w:p>
-        </w:tc>
-      </w:tr>
-      <w:tr>
-        <w:tblPrEx>
-          <w:tblLayout w:type="fixed"/>
-          <w:tblCellMar>
-            <w:top w:w="0" w:type="dxa"/>
-            <w:left w:w="113" w:type="dxa"/>
-            <w:bottom w:w="0" w:type="dxa"/>
-            <w:right w:w="113" w:type="dxa"/>
-          </w:tblCellMar>
-        </w:tblPrEx>
-        <w:trPr>
-          <w:jc w:val="center"/>
-        </w:trPr>
-        <w:tc>
-          <w:tcPr>
-            <w:tcW w:w="1588" w:type="dxa"/>
-            <w:tcBorders>
-              <w:top w:val="nil"/>
-              <w:left w:val="nil"/>
-              <w:bottom w:val="nil"/>
-              <w:right w:val="nil"/>
-            </w:tcBorders>
-          </w:tcPr>
-          <w:p>
-            <w:pPr>
-              <w:pStyle w:val="62"/>
-              <w:rPr>
-                <w:rFonts w:hint="default" w:ascii="Times New Roman" w:hAnsi="Times New Roman"/>
-                <w:lang w:val="en-US" w:eastAsia="zh-CN"/>
-              </w:rPr>
-            </w:pPr>
-            <w:r>
-              <w:rPr>
-                <w:rFonts w:hint="eastAsia" w:ascii="Times New Roman" w:hAnsi="Times New Roman"/>
-                <w:lang w:val="en-US" w:eastAsia="zh-CN"/>
-              </w:rPr>
-              <w:t>回复量</w:t>
-            </w:r>
-          </w:p>
-        </w:tc>
-        <w:tc>
-          <w:tcPr>
-            <w:tcW w:w="2023" w:type="dxa"/>
-            <w:tcBorders>
-              <w:top w:val="nil"/>
-              <w:left w:val="nil"/>
-              <w:bottom w:val="nil"/>
-              <w:right w:val="nil"/>
-            </w:tcBorders>
-          </w:tcPr>
-          <w:p>
-            <w:pPr>
-              <w:pStyle w:val="62"/>
-              <w:rPr>
-                <w:rFonts w:hint="default" w:ascii="Times New Roman" w:hAnsi="Times New Roman"/>
-                <w:lang w:val="en-US" w:eastAsia="zh-CN"/>
-              </w:rPr>
-            </w:pPr>
-            <w:r>
-              <w:rPr>
-                <w:rFonts w:hint="eastAsia" w:ascii="Times New Roman" w:hAnsi="Times New Roman"/>
-                <w:lang w:val="en-US" w:eastAsia="zh-CN"/>
-              </w:rPr>
-              <w:t>reploynum</w:t>
-            </w:r>
-          </w:p>
-        </w:tc>
-        <w:tc>
-          <w:tcPr>
-            <w:tcW w:w="1416" w:type="dxa"/>
-            <w:tcBorders>
-              <w:top w:val="nil"/>
-              <w:left w:val="nil"/>
-              <w:bottom w:val="nil"/>
-              <w:right w:val="nil"/>
-            </w:tcBorders>
-          </w:tcPr>
-          <w:p>
-            <w:pPr>
-              <w:pStyle w:val="62"/>
-              <w:rPr>
-                <w:rFonts w:ascii="Times New Roman" w:hAnsi="Times New Roman"/>
-              </w:rPr>
-            </w:pPr>
-            <w:r>
-              <w:rPr>
-                <w:rFonts w:ascii="Times New Roman" w:hAnsi="Times New Roman"/>
-              </w:rPr>
-              <w:t>否</w:t>
-            </w:r>
-          </w:p>
-        </w:tc>
-        <w:tc>
-          <w:tcPr>
-            <w:tcW w:w="1342" w:type="dxa"/>
-            <w:tcBorders>
-              <w:top w:val="nil"/>
-              <w:left w:val="nil"/>
-              <w:bottom w:val="nil"/>
-              <w:right w:val="nil"/>
-            </w:tcBorders>
-          </w:tcPr>
-          <w:p>
-            <w:pPr>
-              <w:pStyle w:val="62"/>
-              <w:rPr>
-                <w:rFonts w:ascii="Times New Roman" w:hAnsi="Times New Roman"/>
-              </w:rPr>
-            </w:pPr>
-            <w:r>
-              <w:rPr>
-                <w:rFonts w:ascii="Times New Roman" w:hAnsi="Times New Roman"/>
-              </w:rPr>
-              <w:t>否</w:t>
-            </w:r>
-          </w:p>
-        </w:tc>
-        <w:tc>
-          <w:tcPr>
-            <w:tcW w:w="2663" w:type="dxa"/>
-            <w:tcBorders>
-              <w:top w:val="nil"/>
-              <w:left w:val="nil"/>
-              <w:bottom w:val="nil"/>
-              <w:right w:val="nil"/>
-            </w:tcBorders>
-          </w:tcPr>
-          <w:p>
-            <w:pPr>
-              <w:pStyle w:val="62"/>
-              <w:rPr>
-                <w:rFonts w:ascii="Times New Roman" w:hAnsi="Times New Roman"/>
-              </w:rPr>
-            </w:pPr>
-            <w:r>
-              <w:rPr>
-                <w:rFonts w:hint="eastAsia" w:ascii="Times New Roman" w:hAnsi="Times New Roman"/>
-                <w:lang w:val="en-US" w:eastAsia="zh-CN"/>
-              </w:rPr>
-              <w:t>int(11)</w:t>
-            </w:r>
-          </w:p>
-        </w:tc>
-      </w:tr>
-      <w:tr>
-        <w:tblPrEx>
-          <w:tblLayout w:type="fixed"/>
-          <w:tblCellMar>
-            <w:top w:w="0" w:type="dxa"/>
-            <w:left w:w="113" w:type="dxa"/>
-            <w:bottom w:w="0" w:type="dxa"/>
-            <w:right w:w="113" w:type="dxa"/>
-          </w:tblCellMar>
-        </w:tblPrEx>
-        <w:trPr>
-          <w:jc w:val="center"/>
-        </w:trPr>
-        <w:tc>
-          <w:tcPr>
-            <w:tcW w:w="1588" w:type="dxa"/>
-            <w:tcBorders>
-              <w:top w:val="nil"/>
-              <w:left w:val="nil"/>
-              <w:bottom w:val="single" w:color="auto" w:sz="12" w:space="0"/>
-              <w:right w:val="nil"/>
-            </w:tcBorders>
-          </w:tcPr>
-          <w:p>
-            <w:pPr>
-              <w:pStyle w:val="62"/>
-              <w:rPr>
-                <w:rFonts w:hint="default" w:ascii="Times New Roman" w:hAnsi="Times New Roman"/>
-                <w:lang w:val="en-US" w:eastAsia="zh-CN"/>
-              </w:rPr>
-            </w:pPr>
-            <w:r>
-              <w:rPr>
-                <w:rFonts w:hint="eastAsia" w:ascii="Times New Roman" w:hAnsi="Times New Roman"/>
-                <w:lang w:val="en-US" w:eastAsia="zh-CN"/>
-              </w:rPr>
-              <w:t>图片路径</w:t>
-            </w:r>
-          </w:p>
-        </w:tc>
-        <w:tc>
-          <w:tcPr>
-            <w:tcW w:w="2023" w:type="dxa"/>
-            <w:tcBorders>
-              <w:top w:val="nil"/>
-              <w:left w:val="nil"/>
-              <w:bottom w:val="single" w:color="auto" w:sz="12" w:space="0"/>
-              <w:right w:val="nil"/>
-            </w:tcBorders>
-          </w:tcPr>
-          <w:p>
-            <w:pPr>
-              <w:pStyle w:val="62"/>
-              <w:rPr>
-                <w:rFonts w:hint="default" w:ascii="Times New Roman" w:hAnsi="Times New Roman"/>
-                <w:lang w:val="en-US" w:eastAsia="zh-CN"/>
-              </w:rPr>
-            </w:pPr>
-            <w:r>
-              <w:rPr>
-                <w:rFonts w:hint="eastAsia" w:ascii="Times New Roman" w:hAnsi="Times New Roman"/>
-                <w:lang w:val="en-US" w:eastAsia="zh-CN"/>
-              </w:rPr>
-              <w:t>imgurl</w:t>
-            </w:r>
-          </w:p>
-        </w:tc>
-        <w:tc>
-          <w:tcPr>
-            <w:tcW w:w="1416" w:type="dxa"/>
-            <w:tcBorders>
-              <w:top w:val="nil"/>
-              <w:left w:val="nil"/>
-              <w:bottom w:val="single" w:color="auto" w:sz="12" w:space="0"/>
-              <w:right w:val="nil"/>
-            </w:tcBorders>
-          </w:tcPr>
-          <w:p>
-            <w:pPr>
-              <w:pStyle w:val="62"/>
-              <w:rPr>
-                <w:rFonts w:ascii="Times New Roman" w:hAnsi="Times New Roman"/>
-              </w:rPr>
-            </w:pPr>
-            <w:r>
-              <w:rPr>
-                <w:rFonts w:ascii="Times New Roman" w:hAnsi="Times New Roman"/>
-              </w:rPr>
-              <w:t>否</w:t>
-            </w:r>
-          </w:p>
-        </w:tc>
-        <w:tc>
-          <w:tcPr>
-            <w:tcW w:w="1342" w:type="dxa"/>
-            <w:tcBorders>
-              <w:top w:val="nil"/>
-              <w:left w:val="nil"/>
-              <w:bottom w:val="single" w:color="auto" w:sz="12" w:space="0"/>
-              <w:right w:val="nil"/>
-            </w:tcBorders>
-          </w:tcPr>
-          <w:p>
-            <w:pPr>
-              <w:pStyle w:val="62"/>
-              <w:rPr>
-                <w:rFonts w:ascii="Times New Roman" w:hAnsi="Times New Roman"/>
-              </w:rPr>
-            </w:pPr>
-            <w:r>
-              <w:rPr>
-                <w:rFonts w:ascii="Times New Roman" w:hAnsi="Times New Roman"/>
-              </w:rPr>
-              <w:t>否</w:t>
-            </w:r>
-          </w:p>
-        </w:tc>
-        <w:tc>
-          <w:tcPr>
-            <w:tcW w:w="2663" w:type="dxa"/>
-            <w:tcBorders>
-              <w:top w:val="nil"/>
-              <w:left w:val="nil"/>
-              <w:bottom w:val="single" w:color="auto" w:sz="12" w:space="0"/>
-              <w:right w:val="nil"/>
-            </w:tcBorders>
-          </w:tcPr>
-          <w:p>
-            <w:pPr>
-              <w:pStyle w:val="62"/>
-              <w:rPr>
-                <w:rFonts w:ascii="Times New Roman" w:hAnsi="Times New Roman"/>
-              </w:rPr>
-            </w:pPr>
-            <w:r>
-              <w:rPr>
-                <w:rFonts w:ascii="Times New Roman" w:hAnsi="Times New Roman"/>
-              </w:rPr>
-              <w:t>varchar(</w:t>
-            </w:r>
-            <w:r>
-              <w:rPr>
-                <w:rFonts w:hint="eastAsia" w:ascii="Times New Roman" w:hAnsi="Times New Roman"/>
-                <w:lang w:val="en-US" w:eastAsia="zh-CN"/>
-              </w:rPr>
-              <w:t>10</w:t>
             </w:r>
             <w:r>
               <w:rPr>
@@ -19038,6 +19899,12 @@
       <w:tr>
         <w:tblPrEx>
           <w:tblLayout w:type="fixed"/>
+          <w:tblCellMar>
+            <w:top w:w="0" w:type="dxa"/>
+            <w:left w:w="113" w:type="dxa"/>
+            <w:bottom w:w="0" w:type="dxa"/>
+            <w:right w:w="113" w:type="dxa"/>
+          </w:tblCellMar>
         </w:tblPrEx>
         <w:trPr>
           <w:jc w:val="center"/>
@@ -23894,6 +24761,12 @@
       <w:tr>
         <w:tblPrEx>
           <w:tblLayout w:type="fixed"/>
+          <w:tblCellMar>
+            <w:top w:w="0" w:type="dxa"/>
+            <w:left w:w="113" w:type="dxa"/>
+            <w:bottom w:w="0" w:type="dxa"/>
+            <w:right w:w="113" w:type="dxa"/>
+          </w:tblCellMar>
         </w:tblPrEx>
         <w:trPr>
           <w:jc w:val="center"/>
@@ -24647,7 +25520,7 @@
       </w:pPr>
       <w:r>
         <w:object>
-          <v:shape id="_x0000_i1040" o:spt="75" alt="" type="#_x0000_t75" style="height:268.55pt;width:140.2pt;" o:ole="t" filled="f" o:preferrelative="t" stroked="f" coordsize="21600,21600">
+          <v:shape id="_x0000_i1037" o:spt="75" type="#_x0000_t75" style="height:268.55pt;width:140.2pt;" o:ole="t" filled="f" o:preferrelative="t" stroked="f" coordsize="21600,21600">
             <v:path/>
             <v:fill on="f" focussize="0,0"/>
             <v:stroke on="f"/>
@@ -24656,7 +25529,7 @@
             <w10:wrap type="none"/>
             <w10:anchorlock/>
           </v:shape>
-          <o:OLEObject Type="Embed" ProgID="Visio.Drawing.15" ShapeID="_x0000_i1040" DrawAspect="Content" ObjectID="_1468075737" r:id="rId37">
+          <o:OLEObject Type="Embed" ProgID="Visio.Drawing.15" ShapeID="_x0000_i1037" DrawAspect="Content" ObjectID="_1468075737" r:id="rId37">
             <o:LockedField>false</o:LockedField>
           </o:OLEObject>
         </w:object>
@@ -24759,7 +25632,7 @@
           <w:lang w:val="en-US" w:eastAsia="zh-CN"/>
         </w:rPr>
         <w:object>
-          <v:shape id="_x0000_i1044" o:spt="75" alt="" type="#_x0000_t75" style="height:284.3pt;width:384.2pt;" o:ole="t" filled="f" o:preferrelative="t" stroked="f" coordsize="21600,21600">
+          <v:shape id="_x0000_i1038" o:spt="75" type="#_x0000_t75" style="height:284.3pt;width:384.2pt;" o:ole="t" filled="f" o:preferrelative="t" stroked="f" coordsize="21600,21600">
             <v:path/>
             <v:fill on="f" focussize="0,0"/>
             <v:stroke on="f"/>
@@ -24768,7 +25641,7 @@
             <w10:wrap type="none"/>
             <w10:anchorlock/>
           </v:shape>
-          <o:OLEObject Type="Embed" ProgID="Visio.Drawing.15" ShapeID="_x0000_i1044" DrawAspect="Content" ObjectID="_1468075738" r:id="rId39">
+          <o:OLEObject Type="Embed" ProgID="Visio.Drawing.15" ShapeID="_x0000_i1038" DrawAspect="Content" ObjectID="_1468075738" r:id="rId39">
             <o:LockedField>false</o:LockedField>
           </o:OLEObject>
         </w:object>
@@ -24851,6 +25724,7 @@
     <w:p>
       <w:pPr>
         <w:numPr>
+          <w:ilvl w:val="0"/>
           <w:numId w:val="0"/>
         </w:numPr>
         <w:rPr>
@@ -24869,6 +25743,7 @@
     <w:p>
       <w:pPr>
         <w:numPr>
+          <w:ilvl w:val="0"/>
           <w:numId w:val="0"/>
         </w:numPr>
         <w:ind w:left="720" w:hanging="720" w:hangingChars="300"/>
@@ -24888,6 +25763,7 @@
     <w:p>
       <w:pPr>
         <w:numPr>
+          <w:ilvl w:val="0"/>
           <w:numId w:val="0"/>
         </w:numPr>
         <w:ind w:firstLine="1200" w:firstLineChars="500"/>
@@ -24907,6 +25783,7 @@
     <w:p>
       <w:pPr>
         <w:numPr>
+          <w:ilvl w:val="0"/>
           <w:numId w:val="0"/>
         </w:numPr>
         <w:ind w:leftChars="200"/>
@@ -24926,6 +25803,7 @@
     <w:p>
       <w:pPr>
         <w:numPr>
+          <w:ilvl w:val="0"/>
           <w:numId w:val="0"/>
         </w:numPr>
         <w:rPr>
@@ -24944,6 +25822,7 @@
     <w:p>
       <w:pPr>
         <w:numPr>
+          <w:ilvl w:val="0"/>
           <w:numId w:val="0"/>
         </w:numPr>
         <w:rPr>
@@ -24962,6 +25841,7 @@
     <w:p>
       <w:pPr>
         <w:numPr>
+          <w:ilvl w:val="0"/>
           <w:numId w:val="0"/>
         </w:numPr>
         <w:ind w:left="720" w:hanging="720" w:hangingChars="300"/>
@@ -25001,6 +25881,7 @@
     <w:p>
       <w:pPr>
         <w:numPr>
+          <w:ilvl w:val="0"/>
           <w:numId w:val="0"/>
         </w:numPr>
         <w:rPr>
@@ -25039,6 +25920,7 @@
     <w:p>
       <w:pPr>
         <w:numPr>
+          <w:ilvl w:val="0"/>
           <w:numId w:val="0"/>
         </w:numPr>
         <w:rPr>
@@ -25077,6 +25959,7 @@
     <w:p>
       <w:pPr>
         <w:numPr>
+          <w:ilvl w:val="0"/>
           <w:numId w:val="0"/>
         </w:numPr>
         <w:rPr>
@@ -25115,6 +25998,7 @@
     <w:p>
       <w:pPr>
         <w:numPr>
+          <w:ilvl w:val="0"/>
           <w:numId w:val="0"/>
         </w:numPr>
         <w:rPr>
@@ -25179,7 +26063,7 @@
       </w:pPr>
       <w:r>
         <w:object>
-          <v:shape id="_x0000_i1048" o:spt="75" type="#_x0000_t75" style="height:453.75pt;width:458.5pt;" o:ole="t" filled="f" o:preferrelative="t" stroked="f" coordsize="21600,21600">
+          <v:shape id="_x0000_i1039" o:spt="75" type="#_x0000_t75" style="height:453.75pt;width:458.5pt;" o:ole="t" filled="f" o:preferrelative="t" stroked="f" coordsize="21600,21600">
             <v:path/>
             <v:fill on="f" focussize="0,0"/>
             <v:stroke on="f"/>
@@ -25188,7 +26072,7 @@
             <w10:wrap type="none"/>
             <w10:anchorlock/>
           </v:shape>
-          <o:OLEObject Type="Embed" ProgID="Visio.Drawing.15" ShapeID="_x0000_i1048" DrawAspect="Content" ObjectID="_1468075739" r:id="rId41">
+          <o:OLEObject Type="Embed" ProgID="Visio.Drawing.15" ShapeID="_x0000_i1039" DrawAspect="Content" ObjectID="_1468075739" r:id="rId41">
             <o:LockedField>false</o:LockedField>
           </o:OLEObject>
         </w:object>
@@ -25342,7 +26226,36 @@
           <w:rFonts w:hint="eastAsia" w:ascii="宋体" w:hAnsi="宋体"/>
           <w:lang w:val="en-US" w:eastAsia="zh-CN"/>
         </w:rPr>
-        <w:t xml:space="preserve"> 微信小程序开发在语言上，锁使用的文件类型大致分为三种：WXML、WXSS、JS，这样看似重新定义了一套标准，但实际上，这三个文件模式的与前端三剑客：HTML、CSS、JS的语法区别不大，学习上手很快，开发速度快，企业、政府、媒体或者个人都可以通过申请注册账号就可以开发小程序了。</w:t>
+        <w:t xml:space="preserve"> 微信小程序开发在语言上，锁使用的文件类型大致分为三种：WXML、WXSS、JS，这样看似重新定义了一套标准，但实际上，这三个文件模式的与前端三剑客：HTML、CSS、JS的语法区别不大，学习上手很快，开发速度快，企业、政府、媒体或者个人都可以通过申请注册账号就可以开发小程序了，而且小程序的开发成本低，开发周期短，微信为其提供了海量的用户基础，无疑宣传打下一下良好的基础</w:t>
+      </w:r>
+      <w:r>
+        <w:rPr>
+          <w:rFonts w:hint="eastAsia"/>
+          <w:vertAlign w:val="superscript"/>
+        </w:rPr>
+        <w:t>[</w:t>
+      </w:r>
+      <w:r>
+        <w:rPr>
+          <w:rFonts w:hint="eastAsia"/>
+          <w:vertAlign w:val="superscript"/>
+          <w:lang w:val="en-US" w:eastAsia="zh-CN"/>
+        </w:rPr>
+        <w:t>10</w:t>
+      </w:r>
+      <w:r>
+        <w:rPr>
+          <w:rFonts w:hint="eastAsia"/>
+          <w:vertAlign w:val="superscript"/>
+        </w:rPr>
+        <w:t>]</w:t>
+      </w:r>
+      <w:r>
+        <w:rPr>
+          <w:rFonts w:hint="eastAsia" w:ascii="宋体" w:hAnsi="宋体"/>
+          <w:lang w:val="en-US" w:eastAsia="zh-CN"/>
+        </w:rPr>
+        <w:t>。</w:t>
       </w:r>
     </w:p>
     <w:p>
@@ -25693,6 +26606,7 @@
     <w:p>
       <w:pPr>
         <w:numPr>
+          <w:ilvl w:val="0"/>
           <w:numId w:val="0"/>
         </w:numPr>
         <w:jc w:val="center"/>
@@ -25862,6 +26776,7 @@
     <w:p>
       <w:pPr>
         <w:numPr>
+          <w:ilvl w:val="0"/>
           <w:numId w:val="0"/>
         </w:numPr>
         <w:jc w:val="both"/>
@@ -25874,6 +26789,7 @@
     <w:p>
       <w:pPr>
         <w:numPr>
+          <w:ilvl w:val="0"/>
           <w:numId w:val="0"/>
         </w:numPr>
         <w:jc w:val="center"/>
@@ -26047,6 +26963,7 @@
     <w:p>
       <w:pPr>
         <w:numPr>
+          <w:ilvl w:val="0"/>
           <w:numId w:val="0"/>
         </w:numPr>
         <w:rPr>
@@ -26058,6 +26975,7 @@
     <w:p>
       <w:pPr>
         <w:numPr>
+          <w:ilvl w:val="0"/>
           <w:numId w:val="0"/>
         </w:numPr>
         <w:jc w:val="center"/>
@@ -26216,6 +27134,7 @@
     <w:p>
       <w:pPr>
         <w:numPr>
+          <w:ilvl w:val="0"/>
           <w:numId w:val="0"/>
         </w:numPr>
         <w:jc w:val="left"/>
@@ -27087,6 +28006,7 @@
       <w:pPr>
         <w:pStyle w:val="51"/>
         <w:numPr>
+          <w:ilvl w:val="2"/>
           <w:numId w:val="0"/>
         </w:numPr>
         <w:outlineLvl w:val="9"/>
@@ -27138,6 +28058,7 @@
       <w:pPr>
         <w:pStyle w:val="51"/>
         <w:numPr>
+          <w:ilvl w:val="2"/>
           <w:numId w:val="0"/>
         </w:numPr>
         <w:jc w:val="center"/>
@@ -27308,6 +28229,7 @@
       <w:pPr>
         <w:pStyle w:val="51"/>
         <w:numPr>
+          <w:ilvl w:val="2"/>
           <w:numId w:val="0"/>
         </w:numPr>
         <w:jc w:val="left"/>
@@ -27317,6 +28239,7 @@
       <w:pPr>
         <w:pStyle w:val="51"/>
         <w:numPr>
+          <w:ilvl w:val="2"/>
           <w:numId w:val="0"/>
         </w:numPr>
         <w:jc w:val="center"/>
@@ -27421,6 +28344,7 @@
       <w:pPr>
         <w:pStyle w:val="51"/>
         <w:numPr>
+          <w:ilvl w:val="2"/>
           <w:numId w:val="0"/>
         </w:numPr>
         <w:ind w:firstLine="1680" w:firstLineChars="800"/>
@@ -27465,6 +28389,7 @@
       <w:pPr>
         <w:pStyle w:val="51"/>
         <w:numPr>
+          <w:ilvl w:val="2"/>
           <w:numId w:val="0"/>
         </w:numPr>
         <w:ind w:firstLine="1200" w:firstLineChars="500"/>
@@ -29434,7 +30359,25 @@
           <w:szCs w:val="21"/>
           <w:lang w:val="zh-CN"/>
         </w:rPr>
-        <w:t>[1]</w:t>
+        <w:t>[</w:t>
+      </w:r>
+      <w:r>
+        <w:rPr>
+          <w:rFonts w:hint="eastAsia" w:asciiTheme="minorEastAsia" w:hAnsiTheme="minorEastAsia" w:eastAsiaTheme="minorEastAsia" w:cstheme="minorEastAsia"/>
+          <w:sz w:val="21"/>
+          <w:szCs w:val="21"/>
+          <w:lang w:val="en-US" w:eastAsia="zh-CN"/>
+        </w:rPr>
+        <w:t>1</w:t>
+      </w:r>
+      <w:r>
+        <w:rPr>
+          <w:rFonts w:hint="eastAsia" w:asciiTheme="minorEastAsia" w:hAnsiTheme="minorEastAsia" w:eastAsiaTheme="minorEastAsia" w:cstheme="minorEastAsia"/>
+          <w:sz w:val="21"/>
+          <w:szCs w:val="21"/>
+          <w:lang w:val="zh-CN"/>
+        </w:rPr>
+        <w:t>]</w:t>
       </w:r>
       <w:r>
         <w:rPr>
@@ -29447,7 +30390,7 @@
           <w:szCs w:val="21"/>
           <w:shd w:val="clear" w:fill="FFFFFF"/>
         </w:rPr>
-        <w:t>张婉晴,李爽.校园约拍类APP市场分析与发展对策[J].现代经济信息,2018(16):333.</w:t>
+        <w:t>李爽,刘蒙蒙.共享经济下约拍类APP存在的问题与对策[J].纳税,2018(06):192.</w:t>
       </w:r>
     </w:p>
     <w:p>
@@ -29507,7 +30450,7 @@
           <w:szCs w:val="21"/>
           <w:shd w:val="clear" w:fill="FFFFFF"/>
         </w:rPr>
-        <w:t>彭啸. 基于移动客户端的网约拍摄APP探索实践[D].湖北工业大学,2017.</w:t>
+        <w:t>共享经济下的“Kodak美照约拍” 专访柯达乐芮David Santer[J].数码摄影,2017(08):161.</w:t>
       </w:r>
     </w:p>
     <w:p>
@@ -29524,9 +30467,13 @@
         <w:jc w:val="left"/>
         <w:rPr>
           <w:rFonts w:hint="eastAsia" w:asciiTheme="minorEastAsia" w:hAnsiTheme="minorEastAsia" w:eastAsiaTheme="minorEastAsia" w:cstheme="minorEastAsia"/>
+          <w:i w:val="0"/>
+          <w:caps w:val="0"/>
+          <w:color w:val="333333"/>
+          <w:spacing w:val="0"/>
           <w:sz w:val="21"/>
           <w:szCs w:val="21"/>
-          <w:lang w:val="zh-CN"/>
+          <w:shd w:val="clear" w:fill="FFFFFF"/>
         </w:rPr>
       </w:pPr>
       <w:r>
@@ -29567,7 +30514,7 @@
           <w:szCs w:val="21"/>
           <w:shd w:val="clear" w:fill="FFFFFF"/>
         </w:rPr>
-        <w:t>李爽,刘蒙蒙.共享经济下约拍类APP存在的问题与对策[J].纳税,2018(06):192.</w:t>
+        <w:t>张婉晴,李爽.校园约拍类APP市场分析与发展对策[J].现代经济信息,2018(16):333.</w:t>
       </w:r>
     </w:p>
     <w:p>
@@ -29584,8 +30531,13 @@
         <w:jc w:val="left"/>
         <w:rPr>
           <w:rFonts w:hint="eastAsia" w:asciiTheme="minorEastAsia" w:hAnsiTheme="minorEastAsia" w:eastAsiaTheme="minorEastAsia" w:cstheme="minorEastAsia"/>
+          <w:i w:val="0"/>
+          <w:caps w:val="0"/>
+          <w:color w:val="333333"/>
+          <w:spacing w:val="0"/>
           <w:sz w:val="21"/>
           <w:szCs w:val="21"/>
+          <w:shd w:val="clear" w:fill="FFFFFF"/>
           <w:lang w:val="zh-CN"/>
         </w:rPr>
       </w:pPr>
@@ -29627,34 +30579,7 @@
           <w:szCs w:val="21"/>
           <w:shd w:val="clear" w:fill="FFFFFF"/>
         </w:rPr>
-        <w:t>周远梅,关意曦,廖黄坤,张文燕.大学生浅谈O2O约拍现状及其发展[J].现代</w:t>
-      </w:r>
-      <w:r>
-        <w:rPr>
-          <w:rFonts w:hint="eastAsia" w:asciiTheme="minorEastAsia" w:hAnsiTheme="minorEastAsia" w:eastAsiaTheme="minorEastAsia" w:cstheme="minorEastAsia"/>
-          <w:i w:val="0"/>
-          <w:caps w:val="0"/>
-          <w:color w:val="333333"/>
-          <w:spacing w:val="0"/>
-          <w:sz w:val="21"/>
-          <w:szCs w:val="21"/>
-          <w:shd w:val="clear" w:fill="FFFFFF"/>
-          <w:lang w:val="en-US" w:eastAsia="zh-CN"/>
-        </w:rPr>
-        <w:t>经济信</w:t>
-      </w:r>
-      <w:r>
-        <w:rPr>
-          <w:rFonts w:hint="eastAsia" w:asciiTheme="minorEastAsia" w:hAnsiTheme="minorEastAsia" w:eastAsiaTheme="minorEastAsia" w:cstheme="minorEastAsia"/>
-          <w:i w:val="0"/>
-          <w:caps w:val="0"/>
-          <w:color w:val="333333"/>
-          <w:spacing w:val="0"/>
-          <w:sz w:val="21"/>
-          <w:szCs w:val="21"/>
-          <w:shd w:val="clear" w:fill="FFFFFF"/>
-        </w:rPr>
-        <w:t>息,2017(09):335.</w:t>
+        <w:t>林晓艳,王军峰,王文军,舒炎昕.微信小程序的用户体验研究[J].工业设计究,2017(00):79-84.</w:t>
       </w:r>
     </w:p>
     <w:p>
@@ -29671,9 +30596,13 @@
         <w:jc w:val="left"/>
         <w:rPr>
           <w:rFonts w:hint="eastAsia" w:asciiTheme="minorEastAsia" w:hAnsiTheme="minorEastAsia" w:eastAsiaTheme="minorEastAsia" w:cstheme="minorEastAsia"/>
+          <w:i w:val="0"/>
+          <w:caps w:val="0"/>
+          <w:color w:val="333333"/>
+          <w:spacing w:val="0"/>
           <w:sz w:val="21"/>
           <w:szCs w:val="21"/>
-          <w:lang w:val="zh-CN"/>
+          <w:shd w:val="clear" w:fill="FFFFFF"/>
         </w:rPr>
       </w:pPr>
       <w:r>
@@ -29714,7 +30643,7 @@
           <w:szCs w:val="21"/>
           <w:shd w:val="clear" w:fill="FFFFFF"/>
         </w:rPr>
-        <w:t>毛婷婷,陈天恬,许然然.定格约拍摄影平台可行性研究[J].现代营销(下旬刊),2018(06):162.</w:t>
+        <w:t>彭啸. 基于移动客户端的网约拍摄APP探索实践[D].湖北工业大学,2017.</w:t>
       </w:r>
     </w:p>
     <w:p>
@@ -29774,7 +30703,7 @@
           <w:szCs w:val="21"/>
           <w:shd w:val="clear" w:fill="FFFFFF"/>
         </w:rPr>
-        <w:t>马畅,田鸽,宁子雯,刘华茵.O2O模式下的摄影约拍市场分析[J].现代商业,2017(32):11-12.</w:t>
+        <w:t>钟小清,董广辉.“互联网+”背景下高校约拍产业的发展机遇[J].中国战略新业,2018(40):106.</w:t>
       </w:r>
     </w:p>
     <w:p>
@@ -29834,7 +30763,7 @@
           <w:szCs w:val="21"/>
           <w:shd w:val="clear" w:fill="FFFFFF"/>
         </w:rPr>
-        <w:t>共享经济下的“Kodak美照约拍” 专访柯达乐芮David Santer[J].数码摄影,2017(08):161.</w:t>
+        <w:t>毛婷婷,陈天恬,许然然.定格约拍摄影平台可行性研究[J].现代营销(下旬刊),2018(06):162.</w:t>
       </w:r>
     </w:p>
     <w:p>
@@ -29894,7 +30823,34 @@
           <w:szCs w:val="21"/>
           <w:shd w:val="clear" w:fill="FFFFFF"/>
         </w:rPr>
-        <w:t>钟小清,董广辉.“互联网+”背景下高校约拍产业的发展机遇[J].中国战略新业,2018(40):106.</w:t>
+        <w:t>周远梅,关意曦,廖黄坤,张文燕.大学生浅谈O2O约拍现状及其发展[J].现代</w:t>
+      </w:r>
+      <w:r>
+        <w:rPr>
+          <w:rFonts w:hint="eastAsia" w:asciiTheme="minorEastAsia" w:hAnsiTheme="minorEastAsia" w:eastAsiaTheme="minorEastAsia" w:cstheme="minorEastAsia"/>
+          <w:i w:val="0"/>
+          <w:caps w:val="0"/>
+          <w:color w:val="333333"/>
+          <w:spacing w:val="0"/>
+          <w:sz w:val="21"/>
+          <w:szCs w:val="21"/>
+          <w:shd w:val="clear" w:fill="FFFFFF"/>
+          <w:lang w:val="en-US" w:eastAsia="zh-CN"/>
+        </w:rPr>
+        <w:t>经济信</w:t>
+      </w:r>
+      <w:r>
+        <w:rPr>
+          <w:rFonts w:hint="eastAsia" w:asciiTheme="minorEastAsia" w:hAnsiTheme="minorEastAsia" w:eastAsiaTheme="minorEastAsia" w:cstheme="minorEastAsia"/>
+          <w:i w:val="0"/>
+          <w:caps w:val="0"/>
+          <w:color w:val="333333"/>
+          <w:spacing w:val="0"/>
+          <w:sz w:val="21"/>
+          <w:szCs w:val="21"/>
+          <w:shd w:val="clear" w:fill="FFFFFF"/>
+        </w:rPr>
+        <w:t>息,2017(09):335.</w:t>
       </w:r>
     </w:p>
     <w:p>
@@ -29954,17 +30910,21 @@
           <w:szCs w:val="21"/>
           <w:shd w:val="clear" w:fill="FFFFFF"/>
         </w:rPr>
-        <w:t>林晓艳,王军峰,王文军,舒炎昕.微信小程序的用户体验研究[J].工业设计究,2017(00):79-84.</w:t>
-      </w:r>
-    </w:p>
-    <w:p>
-      <w:pPr>
-        <w:pStyle w:val="67"/>
+        <w:t>马畅,田鸽,宁子雯,刘华茵.O2O模式下的摄影约拍市场分析[J].现代商业,2017(32):11-12.</w:t>
+      </w:r>
+    </w:p>
+    <w:p>
+      <w:pPr>
+        <w:pStyle w:val="12"/>
         <w:numPr>
           <w:ilvl w:val="0"/>
           <w:numId w:val="0"/>
         </w:numPr>
-        <w:snapToGrid w:val="0"/>
+        <w:autoSpaceDE/>
+        <w:autoSpaceDN/>
+        <w:spacing w:before="0" w:after="160" w:line="360" w:lineRule="auto"/>
+        <w:ind w:right="0" w:firstLine="0"/>
+        <w:jc w:val="left"/>
         <w:rPr>
           <w:rFonts w:ascii="Times New Roman" w:hAnsi="Times New Roman"/>
         </w:rPr>
@@ -30007,22 +30967,7 @@
           <w:szCs w:val="21"/>
           <w:shd w:val="clear" w:fill="FFFFFF"/>
         </w:rPr>
-        <w:t>许婉韵.关于微信小程序与原生APP使用偏好性的</w:t>
-      </w:r>
-      <w:bookmarkStart w:id="121" w:name="_GoBack"/>
-      <w:bookmarkEnd w:id="121"/>
-      <w:r>
-        <w:rPr>
-          <w:rFonts w:hint="eastAsia" w:asciiTheme="minorEastAsia" w:hAnsiTheme="minorEastAsia" w:eastAsiaTheme="minorEastAsia" w:cstheme="minorEastAsia"/>
-          <w:i w:val="0"/>
-          <w:caps w:val="0"/>
-          <w:color w:val="333333"/>
-          <w:spacing w:val="0"/>
-          <w:sz w:val="21"/>
-          <w:szCs w:val="21"/>
-          <w:shd w:val="clear" w:fill="FFFFFF"/>
-        </w:rPr>
-        <w:t>研究[J].农家参谋,2018(21):216-217.</w:t>
+        <w:t>许婉韵.关于微信小程序与原生APP使用偏好性的研究[J].农家参谋,2018(21):216-217.</w:t>
       </w:r>
       <w:r>
         <w:rPr>
@@ -30308,8 +31253,8 @@
           <w:szCs w:val="36"/>
         </w:rPr>
       </w:pPr>
-      <w:bookmarkStart w:id="118" w:name="_Toc511238586"/>
-      <w:bookmarkStart w:id="119" w:name="_Toc32542"/>
+      <w:bookmarkStart w:id="118" w:name="_Toc32542"/>
+      <w:bookmarkStart w:id="119" w:name="_Toc511238586"/>
       <w:r>
         <w:rPr>
           <w:rFonts w:hint="eastAsia" w:ascii="黑体" w:hAnsi="黑体" w:eastAsia="黑体"/>
@@ -32834,6 +33779,12 @@
       <w:footerReference r:id="rId11" w:type="default"/>
       <w:pgSz w:w="11906" w:h="16838"/>
       <w:pgMar w:top="1361" w:right="1361" w:bottom="1361" w:left="1361" w:header="851" w:footer="794" w:gutter="0"/>
+      <w:pgBorders>
+        <w:top w:val="none" w:sz="0" w:space="0"/>
+        <w:left w:val="none" w:sz="0" w:space="0"/>
+        <w:bottom w:val="none" w:sz="0" w:space="0"/>
+        <w:right w:val="none" w:sz="0" w:space="0"/>
+      </w:pgBorders>
       <w:pgNumType w:start="1"/>
       <w:cols w:space="425" w:num="1"/>
       <w:docGrid w:type="linesAndChars" w:linePitch="326" w:charSpace="0"/>
@@ -33674,7 +34625,7 @@
   <w:docDefaults>
     <w:rPrDefault>
       <w:rPr>
-        <w:rFonts w:ascii="Times New Roman" w:hAnsi="Times New Roman" w:eastAsia="Times New Roman" w:cstheme="minorBidi"/>
+        <w:rFonts w:ascii="Times New Roman" w:hAnsi="Times New Roman" w:eastAsia="宋体" w:cs="Times New Roman"/>
       </w:rPr>
     </w:rPrDefault>
   </w:docDefaults>
@@ -35232,6 +36183,18 @@
     <w:qFormat/>
     <w:uiPriority w:val="162"/>
   </w:style>
+  <w:style w:type="character" w:customStyle="1" w:styleId="90">
+    <w:name w:val="fontstyle01"/>
+    <w:basedOn w:val="27"/>
+    <w:qFormat/>
+    <w:uiPriority w:val="0"/>
+    <w:rPr>
+      <w:rFonts w:ascii="TimesNewRomanPSMT" w:hAnsi="TimesNewRomanPSMT" w:eastAsia="TimesNewRomanPSMT" w:cs="TimesNewRomanPSMT"/>
+      <w:color w:val="000000"/>
+      <w:sz w:val="32"/>
+      <w:szCs w:val="32"/>
+    </w:rPr>
+  </w:style>
 </w:styles>
 </file>
 
@@ -35525,6 +36488,7 @@
     <customSectPr/>
     <customSectPr/>
     <customSectPr/>
+    <customSectPr/>
   </customSectProps>
 </s:customData>
 </file>

</xml_diff>